<commit_message>
Revised DOM, UC-1, SSD-1 when specifying OC-1
Necessary changes for OC-1 angivBelastning
</commit_message>
<xml_diff>
--- a/02-Requirement/UC1 - Fully- og Casual Use Case.docx
+++ b/02-Requirement/UC1 - Fully- og Casual Use Case.docx
@@ -1,6 +1,6 @@
 
 <file path=word/document.xml><?xml version="1.0" encoding="utf-8"?>
-<w:document xmlns:ve="http://schemas.openxmlformats.org/markup-compatibility/2006" xmlns:o="urn:schemas-microsoft-com:office:office" xmlns:r="http://schemas.openxmlformats.org/officeDocument/2006/relationships" xmlns:m="http://schemas.openxmlformats.org/officeDocument/2006/math" xmlns:v="urn:schemas-microsoft-com:vml" xmlns:wp="http://schemas.openxmlformats.org/drawingml/2006/wordprocessingDrawing" xmlns:w10="urn:schemas-microsoft-com:office:word" xmlns:w="http://schemas.openxmlformats.org/wordprocessingml/2006/main" xmlns:wne="http://schemas.microsoft.com/office/word/2006/wordml">
+<w:document xmlns:wpc="http://schemas.microsoft.com/office/word/2010/wordprocessingCanvas" xmlns:mc="http://schemas.openxmlformats.org/markup-compatibility/2006" xmlns:o="urn:schemas-microsoft-com:office:office" xmlns:r="http://schemas.openxmlformats.org/officeDocument/2006/relationships" xmlns:m="http://schemas.openxmlformats.org/officeDocument/2006/math" xmlns:v="urn:schemas-microsoft-com:vml" xmlns:wp14="http://schemas.microsoft.com/office/word/2010/wordprocessingDrawing" xmlns:wp="http://schemas.openxmlformats.org/drawingml/2006/wordprocessingDrawing" xmlns:w10="urn:schemas-microsoft-com:office:word" xmlns:w="http://schemas.openxmlformats.org/wordprocessingml/2006/main" xmlns:w14="http://schemas.microsoft.com/office/word/2010/wordml" xmlns:w15="http://schemas.microsoft.com/office/word/2012/wordml" xmlns:wpg="http://schemas.microsoft.com/office/word/2010/wordprocessingGroup" xmlns:wpi="http://schemas.microsoft.com/office/word/2010/wordprocessingInk" xmlns:wne="http://schemas.microsoft.com/office/word/2006/wordml" xmlns:wps="http://schemas.microsoft.com/office/word/2010/wordprocessingShape" mc:Ignorable="w14 w15 wp14">
   <w:body>
     <w:p>
       <w:pPr>
@@ -55,66 +55,64 @@
         <w:rPr>
           <w:i/>
         </w:rPr>
-        <w:t>F_dim</w:t>
-      </w:r>
-      <w:proofErr w:type="spellEnd"/>
+        <w:t>F_</w:t>
+      </w:r>
+      <w:proofErr w:type="gramStart"/>
       <w:r>
         <w:rPr>
           <w:i/>
         </w:rPr>
-        <w:t xml:space="preserve">  skal være oplyst og er altid hypotenusen eller overfor den rette vinkel</w:t>
-      </w:r>
-    </w:p>
-    <w:p>
-      <w:pPr>
-        <w:spacing w:after="0"/>
+        <w:t>dim</w:t>
+      </w:r>
+      <w:proofErr w:type="spellEnd"/>
+      <w:r>
         <w:rPr>
           <w:i/>
         </w:rPr>
-      </w:pPr>
-      <w:proofErr w:type="spellStart"/>
+        <w:t xml:space="preserve">  skal</w:t>
+      </w:r>
+      <w:proofErr w:type="gramEnd"/>
       <w:r>
         <w:rPr>
           <w:i/>
         </w:rPr>
-        <w:t>F_dim</w:t>
-      </w:r>
-      <w:proofErr w:type="spellEnd"/>
-      <w:r>
+        <w:t xml:space="preserve"> være oplyst og er altid hypotenusen eller overfor den rette vinkel</w:t>
+      </w:r>
+    </w:p>
+    <w:p>
+      <w:pPr>
+        <w:spacing w:after="0"/>
         <w:rPr>
           <w:i/>
         </w:rPr>
-        <w:t xml:space="preserve">  kan ikke være et </w:t>
-      </w:r>
+      </w:pPr>
       <w:proofErr w:type="spellStart"/>
       <w:r>
         <w:rPr>
           <w:i/>
         </w:rPr>
-        <w:t>minustal</w:t>
-      </w:r>
-      <w:proofErr w:type="spellEnd"/>
-    </w:p>
-    <w:p>
-      <w:pPr>
-        <w:spacing w:after="0"/>
+        <w:t>F_</w:t>
+      </w:r>
+      <w:proofErr w:type="gramStart"/>
+      <w:r>
         <w:rPr>
           <w:i/>
         </w:rPr>
-      </w:pPr>
-      <w:proofErr w:type="spellStart"/>
+        <w:t>dim</w:t>
+      </w:r>
+      <w:proofErr w:type="spellEnd"/>
       <w:r>
         <w:rPr>
           <w:i/>
         </w:rPr>
-        <w:t>F_dim</w:t>
-      </w:r>
-      <w:proofErr w:type="spellEnd"/>
+        <w:t xml:space="preserve">  kan</w:t>
+      </w:r>
+      <w:proofErr w:type="gramEnd"/>
       <w:r>
         <w:rPr>
           <w:i/>
         </w:rPr>
-        <w:t xml:space="preserve">  går fra 0 - 20 tons eller 20.0000 kg</w:t>
+        <w:t xml:space="preserve"> ikke være et minustal</w:t>
       </w:r>
     </w:p>
     <w:p>
@@ -124,10 +122,46 @@
           <w:i/>
         </w:rPr>
       </w:pPr>
+      <w:proofErr w:type="spellStart"/>
       <w:r>
         <w:rPr>
           <w:i/>
         </w:rPr>
+        <w:t>F_</w:t>
+      </w:r>
+      <w:proofErr w:type="gramStart"/>
+      <w:r>
+        <w:rPr>
+          <w:i/>
+        </w:rPr>
+        <w:t>dim</w:t>
+      </w:r>
+      <w:proofErr w:type="spellEnd"/>
+      <w:r>
+        <w:rPr>
+          <w:i/>
+        </w:rPr>
+        <w:t xml:space="preserve">  går</w:t>
+      </w:r>
+      <w:proofErr w:type="gramEnd"/>
+      <w:r>
+        <w:rPr>
+          <w:i/>
+        </w:rPr>
+        <w:t xml:space="preserve"> fra 0 - 20 tons eller 20.0000 kg</w:t>
+      </w:r>
+    </w:p>
+    <w:p>
+      <w:pPr>
+        <w:spacing w:after="0"/>
+        <w:rPr>
+          <w:i/>
+        </w:rPr>
+      </w:pPr>
+      <w:r>
+        <w:rPr>
+          <w:i/>
+        </w:rPr>
         <w:t>Man skal kende en vinkel og en 90 graders vinkel</w:t>
       </w:r>
     </w:p>
@@ -143,14 +177,28 @@
         <w:rPr>
           <w:i/>
         </w:rPr>
-        <w:t>F_t</w:t>
-      </w:r>
-      <w:proofErr w:type="spellEnd"/>
+        <w:t>F_</w:t>
+      </w:r>
+      <w:proofErr w:type="gramStart"/>
       <w:r>
         <w:rPr>
           <w:i/>
         </w:rPr>
-        <w:t xml:space="preserve">  er altid vinkelret på </w:t>
+        <w:t>t</w:t>
+      </w:r>
+      <w:proofErr w:type="spellEnd"/>
+      <w:r>
+        <w:rPr>
+          <w:i/>
+        </w:rPr>
+        <w:t xml:space="preserve">  er</w:t>
+      </w:r>
+      <w:proofErr w:type="gramEnd"/>
+      <w:r>
+        <w:rPr>
+          <w:i/>
+        </w:rPr>
+        <w:t xml:space="preserve"> altid vinkelret på </w:t>
       </w:r>
       <w:proofErr w:type="spellStart"/>
       <w:r>
@@ -255,127 +303,443 @@
       </w:pPr>
       <w:r>
         <w:tab/>
+        <w:t>§ FT-</w:t>
+      </w:r>
+      <w:proofErr w:type="spellStart"/>
+      <w:r>
+        <w:t>beregningsystem</w:t>
+      </w:r>
+      <w:proofErr w:type="spellEnd"/>
+    </w:p>
+    <w:p>
+      <w:pPr>
+        <w:spacing w:after="0"/>
+      </w:pPr>
+    </w:p>
+    <w:p>
+      <w:pPr>
+        <w:spacing w:after="0"/>
+      </w:pPr>
+      <w:r>
+        <w:t>Niveau</w:t>
+      </w:r>
+    </w:p>
+    <w:p>
+      <w:pPr>
+        <w:spacing w:after="0"/>
+      </w:pPr>
+      <w:r>
+        <w:tab/>
+        <w:t xml:space="preserve">User </w:t>
+      </w:r>
+      <w:proofErr w:type="spellStart"/>
+      <w:r>
+        <w:t>Goal</w:t>
+      </w:r>
+      <w:proofErr w:type="spellEnd"/>
+    </w:p>
+    <w:p>
+      <w:pPr>
+        <w:spacing w:after="0"/>
+      </w:pPr>
+      <w:r>
+        <w:tab/>
+      </w:r>
+      <w:r>
+        <w:tab/>
+      </w:r>
+    </w:p>
+    <w:p>
+      <w:pPr>
+        <w:spacing w:after="0"/>
+      </w:pPr>
+      <w:r>
+        <w:t xml:space="preserve">Primær aktør </w:t>
+      </w:r>
+    </w:p>
+    <w:p>
+      <w:pPr>
+        <w:spacing w:after="0"/>
+      </w:pPr>
+      <w:r>
+        <w:tab/>
+        <w:t>PTE studerende</w:t>
+      </w:r>
+    </w:p>
+    <w:p>
+      <w:pPr>
+        <w:spacing w:after="0"/>
+      </w:pPr>
+    </w:p>
+    <w:p>
+      <w:pPr>
+        <w:spacing w:after="0"/>
+      </w:pPr>
+      <w:r>
+        <w:t>Interessenter og interesser</w:t>
+      </w:r>
+    </w:p>
+    <w:p>
+      <w:pPr>
+        <w:spacing w:after="0"/>
+      </w:pPr>
+      <w:r>
+        <w:tab/>
+        <w:t>§ PTE studerende</w:t>
+      </w:r>
+    </w:p>
+    <w:p>
+      <w:pPr>
+        <w:spacing w:after="0"/>
+      </w:pPr>
+      <w:r>
+        <w:tab/>
+        <w:t>§ PTE lærer</w:t>
+      </w:r>
+    </w:p>
+    <w:p>
+      <w:pPr>
+        <w:spacing w:after="0"/>
+      </w:pPr>
+    </w:p>
+    <w:p>
+      <w:pPr>
+        <w:spacing w:after="0"/>
+      </w:pPr>
+      <w:r>
+        <w:t>Forudsætninger</w:t>
+      </w:r>
+    </w:p>
+    <w:p>
+      <w:pPr>
+        <w:spacing w:after="0"/>
+      </w:pPr>
+      <w:r>
+        <w:tab/>
         <w:t xml:space="preserve">§ </w:t>
       </w:r>
       <w:proofErr w:type="spellStart"/>
       <w:r>
-        <w:t>FT-beregningsystem</w:t>
-      </w:r>
-      <w:proofErr w:type="spellEnd"/>
-    </w:p>
-    <w:p>
-      <w:pPr>
-        <w:spacing w:after="0"/>
-      </w:pPr>
-    </w:p>
-    <w:p>
-      <w:pPr>
-        <w:spacing w:after="0"/>
-      </w:pPr>
-      <w:r>
-        <w:t>Niveau</w:t>
-      </w:r>
-    </w:p>
-    <w:p>
-      <w:pPr>
-        <w:spacing w:after="0"/>
-      </w:pPr>
-      <w:r>
-        <w:tab/>
-      </w:r>
-      <w:proofErr w:type="spellStart"/>
-      <w:r>
-        <w:t>User</w:t>
-      </w:r>
-      <w:proofErr w:type="spellEnd"/>
+        <w:t>F_</w:t>
+      </w:r>
+      <w:proofErr w:type="gramStart"/>
+      <w:r>
+        <w:t>dim</w:t>
+      </w:r>
+      <w:proofErr w:type="spellEnd"/>
+      <w:r>
+        <w:t xml:space="preserve">  skal</w:t>
+      </w:r>
+      <w:proofErr w:type="gramEnd"/>
+      <w:r>
+        <w:t xml:space="preserve"> være oplyst og er altid hypotenusen eller over for den rette vinkel</w:t>
+      </w:r>
+    </w:p>
+    <w:p>
+      <w:pPr>
+        <w:spacing w:after="0"/>
+      </w:pPr>
+      <w:bookmarkStart w:id="0" w:name="_GoBack"/>
+      <w:bookmarkEnd w:id="0"/>
+      <w:r>
+        <w:tab/>
+        <w:t>§ Man skal kende en vinkel og en 90 graders vinkel</w:t>
+      </w:r>
+    </w:p>
+    <w:p>
+      <w:pPr>
+        <w:spacing w:after="0"/>
+      </w:pPr>
+      <w:r>
+        <w:tab/>
+        <w:t>§ FT er altid vinkelret på FN</w:t>
+      </w:r>
+    </w:p>
+    <w:p>
+      <w:pPr>
+        <w:spacing w:after="0"/>
+      </w:pPr>
+    </w:p>
+    <w:p>
+      <w:pPr>
+        <w:spacing w:after="0"/>
+      </w:pPr>
+      <w:r>
+        <w:t>Succesgaranti</w:t>
+      </w:r>
+    </w:p>
+    <w:p>
+      <w:pPr>
+        <w:spacing w:after="0"/>
+      </w:pPr>
+      <w:r>
+        <w:tab/>
+      </w:r>
+      <w:proofErr w:type="spellStart"/>
+      <w:r>
+        <w:t>F_</w:t>
+      </w:r>
+      <w:proofErr w:type="gramStart"/>
+      <w:r>
+        <w:t>t</w:t>
+      </w:r>
+      <w:proofErr w:type="spellEnd"/>
+      <w:r>
+        <w:t xml:space="preserve">  er</w:t>
+      </w:r>
+      <w:proofErr w:type="gramEnd"/>
+      <w:r>
+        <w:t xml:space="preserve"> korrekt udregnet og meldt på skærmen</w:t>
+      </w:r>
+    </w:p>
+    <w:p>
+      <w:pPr>
+        <w:spacing w:after="0"/>
+      </w:pPr>
+      <w:r>
+        <w:tab/>
+      </w:r>
+      <w:r>
+        <w:tab/>
+      </w:r>
+    </w:p>
+    <w:p>
+      <w:pPr>
+        <w:spacing w:after="0"/>
+      </w:pPr>
+      <w:r>
+        <w:t>Hovedscenarie</w:t>
+      </w:r>
+    </w:p>
+    <w:p>
+      <w:pPr>
+        <w:spacing w:after="0"/>
+      </w:pPr>
+      <w:r>
+        <w:tab/>
+        <w:t xml:space="preserve">1. Indskriver </w:t>
+      </w:r>
+      <w:proofErr w:type="spellStart"/>
+      <w:r>
+        <w:t>F_dim</w:t>
+      </w:r>
+      <w:proofErr w:type="spellEnd"/>
+    </w:p>
+    <w:p>
+      <w:pPr>
+        <w:spacing w:after="0"/>
+      </w:pPr>
+      <w:r>
+        <w:tab/>
+        <w:t>2. Indskriv vinkel</w:t>
+      </w:r>
+    </w:p>
+    <w:p>
+      <w:pPr>
+        <w:spacing w:after="0"/>
+      </w:pPr>
+      <w:r>
+        <w:tab/>
+        <w:t>3. Vælg lodret eller vandret</w:t>
+      </w:r>
+    </w:p>
+    <w:p>
+      <w:pPr>
+        <w:spacing w:after="0"/>
+      </w:pPr>
+      <w:r>
+        <w:tab/>
+        <w:t>4. Tryk udregn</w:t>
+      </w:r>
+    </w:p>
+    <w:p>
+      <w:pPr>
+        <w:spacing w:after="0"/>
+      </w:pPr>
+      <w:r>
+        <w:tab/>
+        <w:t xml:space="preserve">5. </w:t>
+      </w:r>
+      <w:proofErr w:type="spellStart"/>
+      <w:r>
+        <w:t>F_</w:t>
+      </w:r>
+      <w:proofErr w:type="gramStart"/>
+      <w:r>
+        <w:t>t</w:t>
+      </w:r>
+      <w:proofErr w:type="spellEnd"/>
+      <w:r>
+        <w:t xml:space="preserve">  og</w:t>
+      </w:r>
+      <w:proofErr w:type="gramEnd"/>
       <w:r>
         <w:t xml:space="preserve"> </w:t>
       </w:r>
       <w:proofErr w:type="spellStart"/>
       <w:r>
-        <w:t>Goal</w:t>
-      </w:r>
-      <w:proofErr w:type="spellEnd"/>
-    </w:p>
-    <w:p>
-      <w:pPr>
-        <w:spacing w:after="0"/>
-      </w:pPr>
-      <w:r>
-        <w:tab/>
-      </w:r>
-      <w:r>
-        <w:tab/>
-      </w:r>
-    </w:p>
-    <w:p>
-      <w:pPr>
-        <w:spacing w:after="0"/>
-      </w:pPr>
-      <w:r>
-        <w:t xml:space="preserve">Primær aktør </w:t>
-      </w:r>
-    </w:p>
-    <w:p>
-      <w:pPr>
-        <w:spacing w:after="0"/>
-      </w:pPr>
-      <w:r>
-        <w:tab/>
-        <w:t>PTE studerende</w:t>
-      </w:r>
-    </w:p>
-    <w:p>
-      <w:pPr>
-        <w:spacing w:after="0"/>
-      </w:pPr>
-    </w:p>
-    <w:p>
-      <w:pPr>
-        <w:spacing w:after="0"/>
-      </w:pPr>
-      <w:r>
-        <w:t>Interessenter og interesser</w:t>
-      </w:r>
-    </w:p>
-    <w:p>
-      <w:pPr>
-        <w:spacing w:after="0"/>
-      </w:pPr>
-      <w:r>
-        <w:tab/>
-        <w:t>§ PTE studerende</w:t>
-      </w:r>
-    </w:p>
-    <w:p>
-      <w:pPr>
-        <w:spacing w:after="0"/>
-      </w:pPr>
-      <w:r>
-        <w:tab/>
-        <w:t>§ PTE lærer</w:t>
-      </w:r>
-    </w:p>
-    <w:p>
-      <w:pPr>
-        <w:spacing w:after="0"/>
-      </w:pPr>
-    </w:p>
-    <w:p>
-      <w:pPr>
-        <w:spacing w:after="0"/>
-      </w:pPr>
-      <w:r>
-        <w:t>Forudsætninger</w:t>
-      </w:r>
-    </w:p>
-    <w:p>
-      <w:pPr>
-        <w:spacing w:after="0"/>
-      </w:pPr>
-      <w:r>
-        <w:tab/>
-        <w:t xml:space="preserve">§ </w:t>
+        <w:t>F_n</w:t>
+      </w:r>
+      <w:proofErr w:type="spellEnd"/>
+      <w:r>
+        <w:t xml:space="preserve">  vises på skærmen</w:t>
+      </w:r>
+    </w:p>
+    <w:p>
+      <w:pPr>
+        <w:spacing w:after="0"/>
+      </w:pPr>
+      <w:r>
+        <w:tab/>
+        <w:t>6. Tryk videre</w:t>
+      </w:r>
+    </w:p>
+    <w:p>
+      <w:pPr>
+        <w:spacing w:after="0"/>
+      </w:pPr>
+    </w:p>
+    <w:p>
+      <w:pPr>
+        <w:spacing w:after="0"/>
+      </w:pPr>
+      <w:r>
+        <w:t>Variationer</w:t>
+      </w:r>
+    </w:p>
+    <w:p>
+      <w:pPr>
+        <w:spacing w:after="0"/>
+      </w:pPr>
+      <w:r>
+        <w:tab/>
+        <w:t xml:space="preserve">1a. </w:t>
+      </w:r>
+      <w:proofErr w:type="spellStart"/>
+      <w:r>
+        <w:t>F_</w:t>
+      </w:r>
+      <w:proofErr w:type="gramStart"/>
+      <w:r>
+        <w:t>dim</w:t>
+      </w:r>
+      <w:proofErr w:type="spellEnd"/>
+      <w:r>
+        <w:t xml:space="preserve">  oplyses</w:t>
+      </w:r>
+      <w:proofErr w:type="gramEnd"/>
+      <w:r>
+        <w:t xml:space="preserve"> i kg eller ton</w:t>
+      </w:r>
+    </w:p>
+    <w:p>
+      <w:pPr>
+        <w:spacing w:after="0"/>
+      </w:pPr>
+      <w:r>
+        <w:tab/>
+      </w:r>
+      <w:r>
+        <w:tab/>
+        <w:t>1. Der trykkes udregn</w:t>
+      </w:r>
+    </w:p>
+    <w:p>
+      <w:pPr>
+        <w:spacing w:after="0"/>
+      </w:pPr>
+      <w:r>
+        <w:lastRenderedPageBreak/>
+        <w:tab/>
+      </w:r>
+      <w:r>
+        <w:tab/>
+        <w:t xml:space="preserve">2. Systemet udregner </w:t>
+      </w:r>
+      <w:proofErr w:type="spellStart"/>
+      <w:r>
+        <w:t>F_</w:t>
+      </w:r>
+      <w:proofErr w:type="gramStart"/>
+      <w:r>
+        <w:t>dim</w:t>
+      </w:r>
+      <w:proofErr w:type="spellEnd"/>
+      <w:r>
+        <w:t xml:space="preserve">  i</w:t>
+      </w:r>
+      <w:proofErr w:type="gramEnd"/>
+      <w:r>
+        <w:t xml:space="preserve"> N</w:t>
+      </w:r>
+    </w:p>
+    <w:p>
+      <w:pPr>
+        <w:spacing w:after="0"/>
+      </w:pPr>
+      <w:r>
+        <w:tab/>
+      </w:r>
+      <w:r>
+        <w:tab/>
+        <w:t>3. Fortsæt hovedscenariet fra pkt. 2</w:t>
+      </w:r>
+    </w:p>
+    <w:p>
+      <w:pPr>
+        <w:spacing w:after="0"/>
+      </w:pPr>
+      <w:r>
+        <w:tab/>
+      </w:r>
+    </w:p>
+    <w:p>
+      <w:pPr>
+        <w:spacing w:after="0"/>
+      </w:pPr>
+      <w:r>
+        <w:tab/>
+        <w:t>1</w:t>
+      </w:r>
+      <w:r>
+        <w:t>b</w:t>
+      </w:r>
+      <w:r>
+        <w:t xml:space="preserve">. </w:t>
+      </w:r>
+      <w:proofErr w:type="spellStart"/>
+      <w:r>
+        <w:t>F_</w:t>
+      </w:r>
+      <w:proofErr w:type="gramStart"/>
+      <w:r>
+        <w:t>dim</w:t>
+      </w:r>
+      <w:proofErr w:type="spellEnd"/>
+      <w:r>
+        <w:t xml:space="preserve">  </w:t>
+      </w:r>
+      <w:r>
+        <w:t>er</w:t>
+      </w:r>
+      <w:proofErr w:type="gramEnd"/>
+      <w:r>
+        <w:t xml:space="preserve"> negativ</w:t>
+      </w:r>
+    </w:p>
+    <w:p>
+      <w:pPr>
+        <w:spacing w:after="0"/>
+      </w:pPr>
+      <w:r>
+        <w:tab/>
+      </w:r>
+      <w:r>
+        <w:tab/>
+        <w:t xml:space="preserve">1. </w:t>
+      </w:r>
+      <w:r>
+        <w:t xml:space="preserve">Systemet oplyser at </w:t>
       </w:r>
       <w:proofErr w:type="spellStart"/>
       <w:r>
@@ -383,16 +747,84 @@
       </w:r>
       <w:proofErr w:type="spellEnd"/>
       <w:r>
-        <w:t xml:space="preserve">  skal være oplyst og er altid hypotenusen eller over for den rette vinkel</w:t>
-      </w:r>
-    </w:p>
-    <w:p>
-      <w:pPr>
-        <w:spacing w:after="0"/>
-      </w:pPr>
-      <w:r>
-        <w:tab/>
-        <w:t xml:space="preserve">§ </w:t>
+        <w:t xml:space="preserve"> er ugyldig</w:t>
+      </w:r>
+    </w:p>
+    <w:p>
+      <w:pPr>
+        <w:spacing w:after="0"/>
+      </w:pPr>
+      <w:r>
+        <w:tab/>
+      </w:r>
+      <w:r>
+        <w:tab/>
+      </w:r>
+      <w:r>
+        <w:t>2</w:t>
+      </w:r>
+      <w:r>
+        <w:t>. F</w:t>
+      </w:r>
+      <w:r>
+        <w:t>ortsæt hovedscenariet fra pkt. 1</w:t>
+      </w:r>
+    </w:p>
+    <w:p>
+      <w:pPr>
+        <w:spacing w:after="0"/>
+      </w:pPr>
+      <w:r>
+        <w:tab/>
+      </w:r>
+    </w:p>
+    <w:p>
+      <w:pPr>
+        <w:spacing w:after="0"/>
+      </w:pPr>
+      <w:r>
+        <w:tab/>
+        <w:t>1</w:t>
+      </w:r>
+      <w:r>
+        <w:t>c</w:t>
+      </w:r>
+      <w:r>
+        <w:t xml:space="preserve">. </w:t>
+      </w:r>
+      <w:proofErr w:type="spellStart"/>
+      <w:r>
+        <w:t>F_</w:t>
+      </w:r>
+      <w:proofErr w:type="gramStart"/>
+      <w:r>
+        <w:t>dim</w:t>
+      </w:r>
+      <w:proofErr w:type="spellEnd"/>
+      <w:r>
+        <w:t xml:space="preserve">  </w:t>
+      </w:r>
+      <w:r>
+        <w:t>er</w:t>
+      </w:r>
+      <w:proofErr w:type="gramEnd"/>
+      <w:r>
+        <w:t xml:space="preserve"> </w:t>
+      </w:r>
+      <w:r>
+        <w:t>større end 20 ton</w:t>
+      </w:r>
+    </w:p>
+    <w:p>
+      <w:pPr>
+        <w:spacing w:after="0"/>
+      </w:pPr>
+      <w:r>
+        <w:tab/>
+      </w:r>
+      <w:r>
+        <w:tab/>
+        <w:t xml:space="preserve">1. Systemet oplyser at </w:t>
       </w:r>
       <w:proofErr w:type="spellStart"/>
       <w:r>
@@ -400,303 +832,287 @@
       </w:r>
       <w:proofErr w:type="spellEnd"/>
       <w:r>
-        <w:t xml:space="preserve"> kan ikke være et </w:t>
-      </w:r>
-      <w:proofErr w:type="spellStart"/>
-      <w:r>
-        <w:t>minustal</w:t>
-      </w:r>
-      <w:proofErr w:type="spellEnd"/>
-    </w:p>
-    <w:p>
-      <w:pPr>
-        <w:spacing w:after="0"/>
-      </w:pPr>
-      <w:r>
-        <w:tab/>
-        <w:t xml:space="preserve">§ </w:t>
-      </w:r>
-      <w:proofErr w:type="spellStart"/>
-      <w:r>
-        <w:t>F_dim</w:t>
-      </w:r>
-      <w:proofErr w:type="spellEnd"/>
-      <w:r>
-        <w:t xml:space="preserve"> går fra 0 - 20 tons eller 20.0000 kg</w:t>
-      </w:r>
-    </w:p>
-    <w:p>
-      <w:pPr>
-        <w:spacing w:after="0"/>
-      </w:pPr>
-      <w:r>
-        <w:tab/>
-        <w:t>§ Man skal kende en vinkel og en 90 graders vinkel</w:t>
-      </w:r>
-    </w:p>
-    <w:p>
-      <w:pPr>
-        <w:spacing w:after="0"/>
-      </w:pPr>
-      <w:r>
-        <w:tab/>
-        <w:t>§ FT er altid vinkelret på FN</w:t>
-      </w:r>
-    </w:p>
-    <w:p>
-      <w:pPr>
-        <w:spacing w:after="0"/>
-      </w:pPr>
-    </w:p>
-    <w:p>
-      <w:pPr>
-        <w:spacing w:after="0"/>
-      </w:pPr>
-      <w:r>
-        <w:t>Succesgaranti</w:t>
-      </w:r>
-    </w:p>
-    <w:p>
-      <w:pPr>
-        <w:spacing w:after="0"/>
-      </w:pPr>
-      <w:r>
-        <w:tab/>
-      </w:r>
-      <w:proofErr w:type="spellStart"/>
-      <w:r>
-        <w:t>F_t</w:t>
-      </w:r>
-      <w:proofErr w:type="spellEnd"/>
-      <w:r>
-        <w:t xml:space="preserve">  er korrekt udregnet og meldt på skærmen</w:t>
-      </w:r>
-    </w:p>
-    <w:p>
-      <w:pPr>
-        <w:spacing w:after="0"/>
-      </w:pPr>
-      <w:r>
-        <w:tab/>
-      </w:r>
-      <w:r>
-        <w:tab/>
-      </w:r>
-    </w:p>
-    <w:p>
-      <w:pPr>
-        <w:spacing w:after="0"/>
-      </w:pPr>
-      <w:r>
-        <w:t>Hovedscenarie</w:t>
-      </w:r>
-    </w:p>
-    <w:p>
-      <w:pPr>
-        <w:spacing w:after="0"/>
-      </w:pPr>
-      <w:r>
-        <w:tab/>
-        <w:t xml:space="preserve">1. Indskriver </w:t>
-      </w:r>
-      <w:proofErr w:type="spellStart"/>
-      <w:r>
-        <w:t>F_dim</w:t>
-      </w:r>
-      <w:proofErr w:type="spellEnd"/>
-    </w:p>
-    <w:p>
-      <w:pPr>
-        <w:spacing w:after="0"/>
-      </w:pPr>
-      <w:r>
-        <w:tab/>
-        <w:t>2. Indskriv vinkel</w:t>
-      </w:r>
-    </w:p>
-    <w:p>
-      <w:pPr>
-        <w:spacing w:after="0"/>
-      </w:pPr>
-      <w:r>
-        <w:tab/>
-        <w:t>3. Vælg lodret eller vandret</w:t>
-      </w:r>
-    </w:p>
-    <w:p>
-      <w:pPr>
-        <w:spacing w:after="0"/>
-      </w:pPr>
-      <w:r>
-        <w:tab/>
-        <w:t>4. Tryk udregn</w:t>
-      </w:r>
-    </w:p>
-    <w:p>
-      <w:pPr>
-        <w:spacing w:after="0"/>
-      </w:pPr>
-      <w:r>
-        <w:tab/>
-        <w:t xml:space="preserve">5. </w:t>
-      </w:r>
-      <w:proofErr w:type="spellStart"/>
-      <w:r>
-        <w:t>F_t</w:t>
-      </w:r>
-      <w:proofErr w:type="spellEnd"/>
-      <w:r>
-        <w:t xml:space="preserve">  og </w:t>
+        <w:t xml:space="preserve"> er </w:t>
+      </w:r>
+      <w:r>
+        <w:t>unormalt stor</w:t>
+      </w:r>
+    </w:p>
+    <w:p>
+      <w:pPr>
+        <w:spacing w:after="0"/>
+      </w:pPr>
+      <w:r>
+        <w:tab/>
+      </w:r>
+      <w:r>
+        <w:tab/>
+        <w:t>2. F</w:t>
+      </w:r>
+      <w:r>
+        <w:t>ortsæt hovedscenariet fra pkt. 2</w:t>
+      </w:r>
+    </w:p>
+    <w:p>
+      <w:pPr>
+        <w:spacing w:after="0"/>
+      </w:pPr>
+      <w:r>
+        <w:tab/>
+      </w:r>
+    </w:p>
+    <w:p>
+      <w:pPr>
+        <w:spacing w:after="0"/>
+      </w:pPr>
+      <w:r>
+        <w:tab/>
+        <w:t xml:space="preserve">2a. Hvis </w:t>
+      </w:r>
+      <w:proofErr w:type="spellStart"/>
+      <w:r>
+        <w:t>f_dim</w:t>
+      </w:r>
+      <w:proofErr w:type="spellEnd"/>
+      <w:r>
+        <w:t xml:space="preserve"> er det samme som </w:t>
+      </w:r>
+      <w:proofErr w:type="spellStart"/>
+      <w:r>
+        <w:t>f_t</w:t>
+      </w:r>
+      <w:proofErr w:type="spellEnd"/>
+      <w:r>
+        <w:t xml:space="preserve"> eller </w:t>
+      </w:r>
+      <w:proofErr w:type="spellStart"/>
+      <w:r>
+        <w:t>f_n</w:t>
+      </w:r>
+      <w:proofErr w:type="spellEnd"/>
+      <w:r>
+        <w:t>?</w:t>
+      </w:r>
+    </w:p>
+    <w:p>
+      <w:pPr>
+        <w:spacing w:after="0"/>
+      </w:pPr>
+      <w:r>
+        <w:tab/>
+        <w:t xml:space="preserve">   1. Manualet udfyldes </w:t>
+      </w:r>
+      <w:proofErr w:type="spellStart"/>
+      <w:r>
+        <w:t>F_</w:t>
+      </w:r>
+      <w:proofErr w:type="gramStart"/>
+      <w:r>
+        <w:t>t</w:t>
+      </w:r>
+      <w:proofErr w:type="spellEnd"/>
+      <w:r>
+        <w:t xml:space="preserve">  eller</w:t>
+      </w:r>
+      <w:proofErr w:type="gramEnd"/>
+      <w:r>
+        <w:t xml:space="preserve"> </w:t>
       </w:r>
       <w:proofErr w:type="spellStart"/>
       <w:r>
         <w:t>F_n</w:t>
       </w:r>
       <w:proofErr w:type="spellEnd"/>
-      <w:r>
-        <w:t xml:space="preserve">  vises på skærmen</w:t>
-      </w:r>
-    </w:p>
-    <w:p>
-      <w:pPr>
-        <w:spacing w:after="0"/>
-      </w:pPr>
-      <w:r>
-        <w:tab/>
-        <w:t>6. Tryk videre</w:t>
-      </w:r>
-    </w:p>
-    <w:p>
-      <w:pPr>
-        <w:spacing w:after="0"/>
-      </w:pPr>
-    </w:p>
-    <w:p>
-      <w:pPr>
-        <w:spacing w:after="0"/>
-      </w:pPr>
-      <w:r>
-        <w:t>Variationer</w:t>
-      </w:r>
-    </w:p>
-    <w:p>
-      <w:pPr>
-        <w:spacing w:after="0"/>
-      </w:pPr>
-      <w:r>
-        <w:lastRenderedPageBreak/>
-        <w:tab/>
-        <w:t xml:space="preserve">1a. </w:t>
-      </w:r>
-      <w:proofErr w:type="spellStart"/>
-      <w:r>
-        <w:t>F_dim</w:t>
-      </w:r>
-      <w:proofErr w:type="spellEnd"/>
-      <w:r>
-        <w:t xml:space="preserve">  oplyses i kg eller ton</w:t>
-      </w:r>
-    </w:p>
-    <w:p>
-      <w:pPr>
-        <w:spacing w:after="0"/>
-      </w:pPr>
-      <w:r>
-        <w:tab/>
-      </w:r>
-      <w:r>
-        <w:tab/>
-        <w:t>1. Der trykkes udregn</w:t>
-      </w:r>
-    </w:p>
-    <w:p>
-      <w:pPr>
-        <w:spacing w:after="0"/>
-      </w:pPr>
-      <w:r>
-        <w:tab/>
-      </w:r>
-      <w:r>
-        <w:tab/>
-        <w:t xml:space="preserve">2. Systemet udregner </w:t>
-      </w:r>
-      <w:proofErr w:type="spellStart"/>
-      <w:r>
-        <w:t>F_dim</w:t>
-      </w:r>
-      <w:proofErr w:type="spellEnd"/>
-      <w:r>
-        <w:t xml:space="preserve">  i N</w:t>
-      </w:r>
-    </w:p>
-    <w:p>
-      <w:pPr>
-        <w:spacing w:after="0"/>
-      </w:pPr>
-      <w:r>
-        <w:tab/>
-      </w:r>
-      <w:r>
-        <w:tab/>
-        <w:t>3. Fortsæt hovedscenariet fra pkt. 2</w:t>
-      </w:r>
-    </w:p>
-    <w:p>
-      <w:pPr>
-        <w:spacing w:after="0"/>
-      </w:pPr>
-      <w:r>
-        <w:tab/>
-      </w:r>
-    </w:p>
-    <w:p>
-      <w:pPr>
-        <w:spacing w:after="0"/>
-      </w:pPr>
-      <w:r>
-        <w:tab/>
-        <w:t xml:space="preserve">2a. Hvis </w:t>
-      </w:r>
-      <w:proofErr w:type="spellStart"/>
-      <w:r>
-        <w:t>f_dim</w:t>
-      </w:r>
-      <w:proofErr w:type="spellEnd"/>
-      <w:r>
-        <w:t xml:space="preserve"> er det samme som </w:t>
-      </w:r>
-      <w:proofErr w:type="spellStart"/>
-      <w:r>
-        <w:t>f_t</w:t>
-      </w:r>
-      <w:proofErr w:type="spellEnd"/>
-      <w:r>
-        <w:t xml:space="preserve"> eller </w:t>
-      </w:r>
-      <w:proofErr w:type="spellStart"/>
-      <w:r>
-        <w:t>f_n</w:t>
-      </w:r>
-      <w:proofErr w:type="spellEnd"/>
-      <w:r>
-        <w:t>?</w:t>
-      </w:r>
-    </w:p>
-    <w:p>
-      <w:pPr>
-        <w:spacing w:after="0"/>
-      </w:pPr>
-      <w:r>
-        <w:tab/>
-        <w:t xml:space="preserve">   1. Manualet udfyldes </w:t>
-      </w:r>
-      <w:proofErr w:type="spellStart"/>
-      <w:r>
-        <w:t>F_t</w:t>
-      </w:r>
-      <w:proofErr w:type="spellEnd"/>
-      <w:r>
-        <w:t xml:space="preserve">  eller </w:t>
+    </w:p>
+    <w:p>
+      <w:pPr>
+        <w:spacing w:after="0"/>
+      </w:pPr>
+      <w:r>
+        <w:tab/>
+        <w:t xml:space="preserve">   2. Fortsæt hovedscenariet fra pkt. 6</w:t>
+      </w:r>
+    </w:p>
+    <w:p>
+      <w:pPr>
+        <w:spacing w:after="0"/>
+      </w:pPr>
+      <w:r>
+        <w:tab/>
+      </w:r>
+    </w:p>
+    <w:p>
+      <w:pPr>
+        <w:spacing w:after="0"/>
+      </w:pPr>
+      <w:r>
+        <w:tab/>
+        <w:t>3a. Hvis der bliver angivet om graderne er uden for intervallet</w:t>
+      </w:r>
+    </w:p>
+    <w:p>
+      <w:pPr>
+        <w:spacing w:after="0"/>
+      </w:pPr>
+      <w:r>
+        <w:tab/>
+        <w:t>0-90?</w:t>
+      </w:r>
+    </w:p>
+    <w:p>
+      <w:pPr>
+        <w:spacing w:after="0"/>
+      </w:pPr>
+      <w:r>
+        <w:tab/>
+        <w:t xml:space="preserve">   1. Systemet viser dialogboks</w:t>
+      </w:r>
+    </w:p>
+    <w:p>
+      <w:pPr>
+        <w:spacing w:after="0"/>
+      </w:pPr>
+      <w:r>
+        <w:tab/>
+        <w:t xml:space="preserve">    "Ugyldig grader, ændre til det sin til </w:t>
+      </w:r>
+      <w:proofErr w:type="spellStart"/>
+      <w:r>
+        <w:t>cos</w:t>
+      </w:r>
+      <w:proofErr w:type="spellEnd"/>
+      <w:r>
+        <w:t xml:space="preserve"> og </w:t>
+      </w:r>
+      <w:proofErr w:type="spellStart"/>
+      <w:r>
+        <w:t>cos</w:t>
+      </w:r>
+      <w:proofErr w:type="spellEnd"/>
+      <w:r>
+        <w:t xml:space="preserve"> til sin"</w:t>
+      </w:r>
+    </w:p>
+    <w:p>
+      <w:pPr>
+        <w:spacing w:after="0"/>
+      </w:pPr>
+      <w:r>
+        <w:tab/>
+        <w:t xml:space="preserve">Systemet skal kunne skelne om det enten er </w:t>
+      </w:r>
+      <w:proofErr w:type="spellStart"/>
+      <w:r>
+        <w:t>cos</w:t>
+      </w:r>
+      <w:proofErr w:type="spellEnd"/>
+      <w:r>
+        <w:t xml:space="preserve"> eller sin der skal ændres til</w:t>
+      </w:r>
+    </w:p>
+    <w:p>
+      <w:pPr>
+        <w:spacing w:after="0"/>
+      </w:pPr>
+      <w:r>
+        <w:tab/>
+        <w:t xml:space="preserve">    2. Fortsæt hovedscenariet pkt. 2</w:t>
+      </w:r>
+    </w:p>
+    <w:p>
+      <w:pPr>
+        <w:spacing w:after="0"/>
+      </w:pPr>
+    </w:p>
+    <w:p>
+      <w:pPr>
+        <w:spacing w:after="0"/>
+      </w:pPr>
+      <w:r>
+        <w:t>Ikke-funktionelle krav</w:t>
+      </w:r>
+    </w:p>
+    <w:p>
+      <w:pPr>
+        <w:spacing w:after="0"/>
+      </w:pPr>
+      <w:r>
+        <w:tab/>
+        <w:t>§ Brugervenlighed</w:t>
+      </w:r>
+    </w:p>
+    <w:p>
+      <w:pPr>
+        <w:spacing w:after="0"/>
+      </w:pPr>
+    </w:p>
+    <w:p>
+      <w:pPr>
+        <w:spacing w:after="0"/>
+      </w:pPr>
+      <w:r>
+        <w:tab/>
+        <w:t>§ Sikkerhed</w:t>
+      </w:r>
+    </w:p>
+    <w:p>
+      <w:pPr>
+        <w:spacing w:after="0"/>
+      </w:pPr>
+      <w:r>
+        <w:tab/>
+      </w:r>
+      <w:r>
+        <w:tab/>
+        <w:t>§ Ingen</w:t>
+      </w:r>
+    </w:p>
+    <w:p>
+      <w:pPr>
+        <w:spacing w:after="0"/>
+      </w:pPr>
+      <w:r>
+        <w:tab/>
+      </w:r>
+      <w:r>
+        <w:tab/>
+      </w:r>
+    </w:p>
+    <w:p>
+      <w:pPr>
+        <w:spacing w:after="0"/>
+      </w:pPr>
+      <w:r>
+        <w:tab/>
+        <w:t>§ Ydeevne</w:t>
+      </w:r>
+    </w:p>
+    <w:p>
+      <w:pPr>
+        <w:spacing w:after="0"/>
+      </w:pPr>
+      <w:r>
+        <w:tab/>
+      </w:r>
+      <w:r>
+        <w:tab/>
+        <w:t xml:space="preserve">§ Der skal kunne skrives i </w:t>
+      </w:r>
+      <w:proofErr w:type="spellStart"/>
+      <w:r>
+        <w:t>F_</w:t>
+      </w:r>
+      <w:proofErr w:type="gramStart"/>
+      <w:r>
+        <w:t>t</w:t>
+      </w:r>
+      <w:proofErr w:type="spellEnd"/>
+      <w:r>
+        <w:t xml:space="preserve">  og</w:t>
+      </w:r>
+      <w:proofErr w:type="gramEnd"/>
+      <w:r>
+        <w:t xml:space="preserve"> </w:t>
       </w:r>
       <w:proofErr w:type="spellStart"/>
       <w:r>
@@ -710,210 +1126,14 @@
       </w:pPr>
       <w:r>
         <w:tab/>
-        <w:t xml:space="preserve">   2. Fortsæt hovedscenariet fra pkt. 6</w:t>
-      </w:r>
-    </w:p>
-    <w:p>
-      <w:pPr>
-        <w:spacing w:after="0"/>
-      </w:pPr>
-      <w:r>
-        <w:tab/>
-      </w:r>
-    </w:p>
-    <w:p>
-      <w:pPr>
-        <w:spacing w:after="0"/>
-      </w:pPr>
-      <w:r>
-        <w:tab/>
-        <w:t>3a. Hvis der bliver angivet om graderne er uden for intervallet</w:t>
-      </w:r>
-    </w:p>
-    <w:p>
-      <w:pPr>
-        <w:spacing w:after="0"/>
-      </w:pPr>
-      <w:r>
-        <w:tab/>
-        <w:t>0-90?</w:t>
-      </w:r>
-    </w:p>
-    <w:p>
-      <w:pPr>
-        <w:spacing w:after="0"/>
-      </w:pPr>
-      <w:r>
-        <w:tab/>
-        <w:t xml:space="preserve">   1. Systemet viser dialogboks</w:t>
-      </w:r>
-    </w:p>
-    <w:p>
-      <w:pPr>
-        <w:spacing w:after="0"/>
-      </w:pPr>
-      <w:r>
-        <w:tab/>
-        <w:t xml:space="preserve">    "Ugyldig grader, ændre til det sin til </w:t>
+      </w:r>
+      <w:r>
+        <w:tab/>
+        <w:t>§ Maks 90 grader og min 0 grader, ellers laves det fra sin-&gt;</w:t>
       </w:r>
       <w:proofErr w:type="spellStart"/>
       <w:r>
         <w:t>cos</w:t>
-      </w:r>
-      <w:proofErr w:type="spellEnd"/>
-      <w:r>
-        <w:t xml:space="preserve"> og </w:t>
-      </w:r>
-      <w:proofErr w:type="spellStart"/>
-      <w:r>
-        <w:t>cos</w:t>
-      </w:r>
-      <w:proofErr w:type="spellEnd"/>
-      <w:r>
-        <w:t xml:space="preserve"> til sin"</w:t>
-      </w:r>
-    </w:p>
-    <w:p>
-      <w:pPr>
-        <w:spacing w:after="0"/>
-      </w:pPr>
-      <w:r>
-        <w:tab/>
-        <w:t xml:space="preserve">Systemet skal kunne skelne om det enten er </w:t>
-      </w:r>
-      <w:proofErr w:type="spellStart"/>
-      <w:r>
-        <w:t>cos</w:t>
-      </w:r>
-      <w:proofErr w:type="spellEnd"/>
-      <w:r>
-        <w:t xml:space="preserve"> eller sin der skal ændres til</w:t>
-      </w:r>
-    </w:p>
-    <w:p>
-      <w:pPr>
-        <w:spacing w:after="0"/>
-      </w:pPr>
-      <w:r>
-        <w:tab/>
-        <w:t xml:space="preserve">    2. Fortsæt hovedscenariet pkt. 2</w:t>
-      </w:r>
-    </w:p>
-    <w:p>
-      <w:pPr>
-        <w:spacing w:after="0"/>
-      </w:pPr>
-    </w:p>
-    <w:p>
-      <w:pPr>
-        <w:spacing w:after="0"/>
-      </w:pPr>
-      <w:r>
-        <w:t>Ikke-funktionelle krav</w:t>
-      </w:r>
-    </w:p>
-    <w:p>
-      <w:pPr>
-        <w:spacing w:after="0"/>
-      </w:pPr>
-      <w:r>
-        <w:tab/>
-        <w:t>§ Brugervenlighed</w:t>
-      </w:r>
-    </w:p>
-    <w:p>
-      <w:pPr>
-        <w:spacing w:after="0"/>
-      </w:pPr>
-    </w:p>
-    <w:p>
-      <w:pPr>
-        <w:spacing w:after="0"/>
-      </w:pPr>
-      <w:r>
-        <w:tab/>
-        <w:t>§ Sikkerhed</w:t>
-      </w:r>
-    </w:p>
-    <w:p>
-      <w:pPr>
-        <w:spacing w:after="0"/>
-      </w:pPr>
-      <w:r>
-        <w:tab/>
-      </w:r>
-      <w:r>
-        <w:tab/>
-        <w:t>§ Ingen</w:t>
-      </w:r>
-    </w:p>
-    <w:p>
-      <w:pPr>
-        <w:spacing w:after="0"/>
-      </w:pPr>
-      <w:r>
-        <w:tab/>
-      </w:r>
-      <w:r>
-        <w:tab/>
-      </w:r>
-    </w:p>
-    <w:p>
-      <w:pPr>
-        <w:spacing w:after="0"/>
-      </w:pPr>
-      <w:r>
-        <w:tab/>
-        <w:t>§ Ydeevne</w:t>
-      </w:r>
-    </w:p>
-    <w:p>
-      <w:pPr>
-        <w:spacing w:after="0"/>
-      </w:pPr>
-      <w:r>
-        <w:tab/>
-      </w:r>
-      <w:r>
-        <w:tab/>
-        <w:t xml:space="preserve">§ Der skal kunne skrives i </w:t>
-      </w:r>
-      <w:proofErr w:type="spellStart"/>
-      <w:r>
-        <w:t>F_t</w:t>
-      </w:r>
-      <w:proofErr w:type="spellEnd"/>
-      <w:r>
-        <w:t xml:space="preserve">  og </w:t>
-      </w:r>
-      <w:proofErr w:type="spellStart"/>
-      <w:r>
-        <w:t>F_n</w:t>
-      </w:r>
-      <w:proofErr w:type="spellEnd"/>
-    </w:p>
-    <w:p>
-      <w:pPr>
-        <w:spacing w:after="0"/>
-      </w:pPr>
-      <w:r>
-        <w:tab/>
-      </w:r>
-      <w:r>
-        <w:tab/>
-        <w:t xml:space="preserve">§ </w:t>
-      </w:r>
-      <w:proofErr w:type="spellStart"/>
-      <w:r>
-        <w:t>Maks</w:t>
-      </w:r>
-      <w:proofErr w:type="spellEnd"/>
-      <w:r>
-        <w:t xml:space="preserve"> 90 grader og min 0 grader, ellers laves det fra </w:t>
-      </w:r>
-      <w:proofErr w:type="spellStart"/>
-      <w:r>
-        <w:t>sin-&gt;cos</w:t>
       </w:r>
       <w:proofErr w:type="spellEnd"/>
       <w:r>
@@ -1067,7 +1287,6 @@
           <w:b/>
           <w:u w:val="single"/>
         </w:rPr>
-        <w:lastRenderedPageBreak/>
         <w:t>Regel</w:t>
       </w:r>
     </w:p>
@@ -1107,7 +1326,27 @@
           <w:sz w:val="22"/>
           <w:szCs w:val="22"/>
         </w:rPr>
-        <w:t>Hvis lodret større 45 =  sin = FT</w:t>
+        <w:t xml:space="preserve">Hvis lodret større 45 </w:t>
+      </w:r>
+      <w:proofErr w:type="gramStart"/>
+      <w:r>
+        <w:rPr>
+          <w:rFonts w:ascii="Calibri" w:hAnsi="Calibri"/>
+          <w:color w:val="000000"/>
+          <w:sz w:val="22"/>
+          <w:szCs w:val="22"/>
+        </w:rPr>
+        <w:t>=  sin</w:t>
+      </w:r>
+      <w:proofErr w:type="gramEnd"/>
+      <w:r>
+        <w:rPr>
+          <w:rFonts w:ascii="Calibri" w:hAnsi="Calibri"/>
+          <w:color w:val="000000"/>
+          <w:sz w:val="22"/>
+          <w:szCs w:val="22"/>
+        </w:rPr>
+        <w:t xml:space="preserve"> = FT</w:t>
       </w:r>
     </w:p>
     <w:p>
@@ -1371,7 +1610,17 @@
           <w:sz w:val="22"/>
           <w:szCs w:val="22"/>
         </w:rPr>
-        <w:t xml:space="preserve">Hvis vandret mindre 45 =  </w:t>
+        <w:t xml:space="preserve">Hvis vandret mindre 45 </w:t>
+      </w:r>
+      <w:proofErr w:type="gramStart"/>
+      <w:r>
+        <w:rPr>
+          <w:rFonts w:ascii="Calibri" w:hAnsi="Calibri"/>
+          <w:color w:val="000000"/>
+          <w:sz w:val="22"/>
+          <w:szCs w:val="22"/>
+        </w:rPr>
+        <w:t xml:space="preserve">=  </w:t>
       </w:r>
       <w:proofErr w:type="spellStart"/>
       <w:r>
@@ -1384,6 +1633,7 @@
         <w:t>cos</w:t>
       </w:r>
       <w:proofErr w:type="spellEnd"/>
+      <w:proofErr w:type="gramEnd"/>
       <w:r>
         <w:rPr>
           <w:rFonts w:ascii="Calibri" w:hAnsi="Calibri"/>
@@ -1717,14 +1967,25 @@
         </w:rPr>
       </w:pPr>
       <w:proofErr w:type="spellStart"/>
-      <w:r>
-        <w:rPr>
-          <w:rFonts w:ascii="Calibri" w:hAnsi="Calibri"/>
-          <w:color w:val="000000"/>
-          <w:sz w:val="22"/>
-          <w:szCs w:val="22"/>
-        </w:rPr>
-        <w:t>f_dim</w:t>
+      <w:proofErr w:type="gramStart"/>
+      <w:r>
+        <w:rPr>
+          <w:rFonts w:ascii="Calibri" w:hAnsi="Calibri"/>
+          <w:color w:val="000000"/>
+          <w:sz w:val="22"/>
+          <w:szCs w:val="22"/>
+        </w:rPr>
+        <w:t>f</w:t>
+      </w:r>
+      <w:proofErr w:type="gramEnd"/>
+      <w:r>
+        <w:rPr>
+          <w:rFonts w:ascii="Calibri" w:hAnsi="Calibri"/>
+          <w:color w:val="000000"/>
+          <w:sz w:val="22"/>
+          <w:szCs w:val="22"/>
+        </w:rPr>
+        <w:t>_dim</w:t>
       </w:r>
       <w:proofErr w:type="spellEnd"/>
       <w:r>
@@ -2063,7 +2324,7 @@
 </file>
 
 <file path=word/numbering.xml><?xml version="1.0" encoding="utf-8"?>
-<w:numbering xmlns:ve="http://schemas.openxmlformats.org/markup-compatibility/2006" xmlns:o="urn:schemas-microsoft-com:office:office" xmlns:r="http://schemas.openxmlformats.org/officeDocument/2006/relationships" xmlns:m="http://schemas.openxmlformats.org/officeDocument/2006/math" xmlns:v="urn:schemas-microsoft-com:vml" xmlns:wp="http://schemas.openxmlformats.org/drawingml/2006/wordprocessingDrawing" xmlns:w10="urn:schemas-microsoft-com:office:word" xmlns:w="http://schemas.openxmlformats.org/wordprocessingml/2006/main" xmlns:wne="http://schemas.microsoft.com/office/word/2006/wordml">
+<w:numbering xmlns:wpc="http://schemas.microsoft.com/office/word/2010/wordprocessingCanvas" xmlns:mc="http://schemas.openxmlformats.org/markup-compatibility/2006" xmlns:o="urn:schemas-microsoft-com:office:office" xmlns:r="http://schemas.openxmlformats.org/officeDocument/2006/relationships" xmlns:m="http://schemas.openxmlformats.org/officeDocument/2006/math" xmlns:v="urn:schemas-microsoft-com:vml" xmlns:wp14="http://schemas.microsoft.com/office/word/2010/wordprocessingDrawing" xmlns:wp="http://schemas.openxmlformats.org/drawingml/2006/wordprocessingDrawing" xmlns:w10="urn:schemas-microsoft-com:office:word" xmlns:w="http://schemas.openxmlformats.org/wordprocessingml/2006/main" xmlns:w14="http://schemas.microsoft.com/office/word/2010/wordml" xmlns:w15="http://schemas.microsoft.com/office/word/2012/wordml" xmlns:wpg="http://schemas.microsoft.com/office/word/2010/wordprocessingGroup" xmlns:wpi="http://schemas.microsoft.com/office/word/2010/wordprocessingInk" xmlns:wne="http://schemas.microsoft.com/office/word/2006/wordml" xmlns:wps="http://schemas.microsoft.com/office/word/2010/wordprocessingShape" mc:Ignorable="w14 w15 wp14">
   <w:abstractNum w:abstractNumId="0">
     <w:nsid w:val="6FE57F9A"/>
     <w:multiLevelType w:val="hybridMultilevel"/>
@@ -2184,7 +2445,7 @@
 </file>
 
 <file path=word/styles.xml><?xml version="1.0" encoding="utf-8"?>
-<w:styles xmlns:r="http://schemas.openxmlformats.org/officeDocument/2006/relationships" xmlns:w="http://schemas.openxmlformats.org/wordprocessingml/2006/main">
+<w:styles xmlns:mc="http://schemas.openxmlformats.org/markup-compatibility/2006" xmlns:r="http://schemas.openxmlformats.org/officeDocument/2006/relationships" xmlns:w="http://schemas.openxmlformats.org/wordprocessingml/2006/main" xmlns:w14="http://schemas.microsoft.com/office/word/2010/wordml" xmlns:w15="http://schemas.microsoft.com/office/word/2012/wordml" mc:Ignorable="w14 w15">
   <w:docDefaults>
     <w:rPrDefault>
       <w:rPr>
@@ -2200,144 +2461,378 @@
       </w:pPr>
     </w:pPrDefault>
   </w:docDefaults>
-  <w:latentStyles w:defLockedState="0" w:defUIPriority="99" w:defSemiHidden="1" w:defUnhideWhenUsed="1" w:defQFormat="0" w:count="267">
-    <w:lsdException w:name="Normal" w:semiHidden="0" w:uiPriority="0" w:unhideWhenUsed="0" w:qFormat="1"/>
-    <w:lsdException w:name="heading 1" w:semiHidden="0" w:uiPriority="9" w:unhideWhenUsed="0" w:qFormat="1"/>
-    <w:lsdException w:name="heading 2" w:uiPriority="9" w:qFormat="1"/>
-    <w:lsdException w:name="heading 3" w:uiPriority="9" w:qFormat="1"/>
-    <w:lsdException w:name="heading 4" w:uiPriority="9" w:qFormat="1"/>
-    <w:lsdException w:name="heading 5" w:uiPriority="9" w:qFormat="1"/>
-    <w:lsdException w:name="heading 6" w:uiPriority="9" w:qFormat="1"/>
-    <w:lsdException w:name="heading 7" w:uiPriority="9" w:qFormat="1"/>
-    <w:lsdException w:name="heading 8" w:uiPriority="9" w:qFormat="1"/>
-    <w:lsdException w:name="heading 9" w:uiPriority="9" w:qFormat="1"/>
-    <w:lsdException w:name="toc 1" w:uiPriority="39"/>
-    <w:lsdException w:name="toc 2" w:uiPriority="39"/>
-    <w:lsdException w:name="toc 3" w:uiPriority="39"/>
-    <w:lsdException w:name="toc 4" w:uiPriority="39"/>
-    <w:lsdException w:name="toc 5" w:uiPriority="39"/>
-    <w:lsdException w:name="toc 6" w:uiPriority="39"/>
-    <w:lsdException w:name="toc 7" w:uiPriority="39"/>
-    <w:lsdException w:name="toc 8" w:uiPriority="39"/>
-    <w:lsdException w:name="toc 9" w:uiPriority="39"/>
-    <w:lsdException w:name="caption" w:uiPriority="35" w:qFormat="1"/>
-    <w:lsdException w:name="Title" w:semiHidden="0" w:uiPriority="10" w:unhideWhenUsed="0" w:qFormat="1"/>
-    <w:lsdException w:name="Default Paragraph Font" w:uiPriority="1"/>
-    <w:lsdException w:name="Subtitle" w:semiHidden="0" w:uiPriority="11" w:unhideWhenUsed="0" w:qFormat="1"/>
-    <w:lsdException w:name="Strong" w:semiHidden="0" w:uiPriority="22" w:unhideWhenUsed="0" w:qFormat="1"/>
-    <w:lsdException w:name="Emphasis" w:semiHidden="0" w:uiPriority="20" w:unhideWhenUsed="0" w:qFormat="1"/>
-    <w:lsdException w:name="Table Grid" w:semiHidden="0" w:uiPriority="59" w:unhideWhenUsed="0"/>
-    <w:lsdException w:name="Placeholder Text" w:unhideWhenUsed="0"/>
-    <w:lsdException w:name="No Spacing" w:semiHidden="0" w:uiPriority="1" w:unhideWhenUsed="0" w:qFormat="1"/>
-    <w:lsdException w:name="Light Shading" w:semiHidden="0" w:uiPriority="60" w:unhideWhenUsed="0"/>
-    <w:lsdException w:name="Light List" w:semiHidden="0" w:uiPriority="61" w:unhideWhenUsed="0"/>
-    <w:lsdException w:name="Light Grid" w:semiHidden="0" w:uiPriority="62" w:unhideWhenUsed="0"/>
-    <w:lsdException w:name="Medium Shading 1" w:semiHidden="0" w:uiPriority="63" w:unhideWhenUsed="0"/>
-    <w:lsdException w:name="Medium Shading 2" w:semiHidden="0" w:uiPriority="64" w:unhideWhenUsed="0"/>
-    <w:lsdException w:name="Medium List 1" w:semiHidden="0" w:uiPriority="65" w:unhideWhenUsed="0"/>
-    <w:lsdException w:name="Medium List 2" w:semiHidden="0" w:uiPriority="66" w:unhideWhenUsed="0"/>
-    <w:lsdException w:name="Medium Grid 1" w:semiHidden="0" w:uiPriority="67" w:unhideWhenUsed="0"/>
-    <w:lsdException w:name="Medium Grid 2" w:semiHidden="0" w:uiPriority="68" w:unhideWhenUsed="0"/>
-    <w:lsdException w:name="Medium Grid 3" w:semiHidden="0" w:uiPriority="69" w:unhideWhenUsed="0"/>
-    <w:lsdException w:name="Dark List" w:semiHidden="0" w:uiPriority="70" w:unhideWhenUsed="0"/>
-    <w:lsdException w:name="Colorful Shading" w:semiHidden="0" w:uiPriority="71" w:unhideWhenUsed="0"/>
-    <w:lsdException w:name="Colorful List" w:semiHidden="0" w:uiPriority="72" w:unhideWhenUsed="0"/>
-    <w:lsdException w:name="Colorful Grid" w:semiHidden="0" w:uiPriority="73" w:unhideWhenUsed="0"/>
-    <w:lsdException w:name="Light Shading Accent 1" w:semiHidden="0" w:uiPriority="60" w:unhideWhenUsed="0"/>
-    <w:lsdException w:name="Light List Accent 1" w:semiHidden="0" w:uiPriority="61" w:unhideWhenUsed="0"/>
-    <w:lsdException w:name="Light Grid Accent 1" w:semiHidden="0" w:uiPriority="62" w:unhideWhenUsed="0"/>
-    <w:lsdException w:name="Medium Shading 1 Accent 1" w:semiHidden="0" w:uiPriority="63" w:unhideWhenUsed="0"/>
-    <w:lsdException w:name="Medium Shading 2 Accent 1" w:semiHidden="0" w:uiPriority="64" w:unhideWhenUsed="0"/>
-    <w:lsdException w:name="Medium List 1 Accent 1" w:semiHidden="0" w:uiPriority="65" w:unhideWhenUsed="0"/>
-    <w:lsdException w:name="Revision" w:unhideWhenUsed="0"/>
-    <w:lsdException w:name="List Paragraph" w:semiHidden="0" w:uiPriority="34" w:unhideWhenUsed="0" w:qFormat="1"/>
-    <w:lsdException w:name="Quote" w:semiHidden="0" w:uiPriority="29" w:unhideWhenUsed="0" w:qFormat="1"/>
-    <w:lsdException w:name="Intense Quote" w:semiHidden="0" w:uiPriority="30" w:unhideWhenUsed="0" w:qFormat="1"/>
-    <w:lsdException w:name="Medium List 2 Accent 1" w:semiHidden="0" w:uiPriority="66" w:unhideWhenUsed="0"/>
-    <w:lsdException w:name="Medium Grid 1 Accent 1" w:semiHidden="0" w:uiPriority="67" w:unhideWhenUsed="0"/>
-    <w:lsdException w:name="Medium Grid 2 Accent 1" w:semiHidden="0" w:uiPriority="68" w:unhideWhenUsed="0"/>
-    <w:lsdException w:name="Medium Grid 3 Accent 1" w:semiHidden="0" w:uiPriority="69" w:unhideWhenUsed="0"/>
-    <w:lsdException w:name="Dark List Accent 1" w:semiHidden="0" w:uiPriority="70" w:unhideWhenUsed="0"/>
-    <w:lsdException w:name="Colorful Shading Accent 1" w:semiHidden="0" w:uiPriority="71" w:unhideWhenUsed="0"/>
-    <w:lsdException w:name="Colorful List Accent 1" w:semiHidden="0" w:uiPriority="72" w:unhideWhenUsed="0"/>
-    <w:lsdException w:name="Colorful Grid Accent 1" w:semiHidden="0" w:uiPriority="73" w:unhideWhenUsed="0"/>
-    <w:lsdException w:name="Light Shading Accent 2" w:semiHidden="0" w:uiPriority="60" w:unhideWhenUsed="0"/>
-    <w:lsdException w:name="Light List Accent 2" w:semiHidden="0" w:uiPriority="61" w:unhideWhenUsed="0"/>
-    <w:lsdException w:name="Light Grid Accent 2" w:semiHidden="0" w:uiPriority="62" w:unhideWhenUsed="0"/>
-    <w:lsdException w:name="Medium Shading 1 Accent 2" w:semiHidden="0" w:uiPriority="63" w:unhideWhenUsed="0"/>
-    <w:lsdException w:name="Medium Shading 2 Accent 2" w:semiHidden="0" w:uiPriority="64" w:unhideWhenUsed="0"/>
-    <w:lsdException w:name="Medium List 1 Accent 2" w:semiHidden="0" w:uiPriority="65" w:unhideWhenUsed="0"/>
-    <w:lsdException w:name="Medium List 2 Accent 2" w:semiHidden="0" w:uiPriority="66" w:unhideWhenUsed="0"/>
-    <w:lsdException w:name="Medium Grid 1 Accent 2" w:semiHidden="0" w:uiPriority="67" w:unhideWhenUsed="0"/>
-    <w:lsdException w:name="Medium Grid 2 Accent 2" w:semiHidden="0" w:uiPriority="68" w:unhideWhenUsed="0"/>
-    <w:lsdException w:name="Medium Grid 3 Accent 2" w:semiHidden="0" w:uiPriority="69" w:unhideWhenUsed="0"/>
-    <w:lsdException w:name="Dark List Accent 2" w:semiHidden="0" w:uiPriority="70" w:unhideWhenUsed="0"/>
-    <w:lsdException w:name="Colorful Shading Accent 2" w:semiHidden="0" w:uiPriority="71" w:unhideWhenUsed="0"/>
-    <w:lsdException w:name="Colorful List Accent 2" w:semiHidden="0" w:uiPriority="72" w:unhideWhenUsed="0"/>
-    <w:lsdException w:name="Colorful Grid Accent 2" w:semiHidden="0" w:uiPriority="73" w:unhideWhenUsed="0"/>
-    <w:lsdException w:name="Light Shading Accent 3" w:semiHidden="0" w:uiPriority="60" w:unhideWhenUsed="0"/>
-    <w:lsdException w:name="Light List Accent 3" w:semiHidden="0" w:uiPriority="61" w:unhideWhenUsed="0"/>
-    <w:lsdException w:name="Light Grid Accent 3" w:semiHidden="0" w:uiPriority="62" w:unhideWhenUsed="0"/>
-    <w:lsdException w:name="Medium Shading 1 Accent 3" w:semiHidden="0" w:uiPriority="63" w:unhideWhenUsed="0"/>
-    <w:lsdException w:name="Medium Shading 2 Accent 3" w:semiHidden="0" w:uiPriority="64" w:unhideWhenUsed="0"/>
-    <w:lsdException w:name="Medium List 1 Accent 3" w:semiHidden="0" w:uiPriority="65" w:unhideWhenUsed="0"/>
-    <w:lsdException w:name="Medium List 2 Accent 3" w:semiHidden="0" w:uiPriority="66" w:unhideWhenUsed="0"/>
-    <w:lsdException w:name="Medium Grid 1 Accent 3" w:semiHidden="0" w:uiPriority="67" w:unhideWhenUsed="0"/>
-    <w:lsdException w:name="Medium Grid 2 Accent 3" w:semiHidden="0" w:uiPriority="68" w:unhideWhenUsed="0"/>
-    <w:lsdException w:name="Medium Grid 3 Accent 3" w:semiHidden="0" w:uiPriority="69" w:unhideWhenUsed="0"/>
-    <w:lsdException w:name="Dark List Accent 3" w:semiHidden="0" w:uiPriority="70" w:unhideWhenUsed="0"/>
-    <w:lsdException w:name="Colorful Shading Accent 3" w:semiHidden="0" w:uiPriority="71" w:unhideWhenUsed="0"/>
-    <w:lsdException w:name="Colorful List Accent 3" w:semiHidden="0" w:uiPriority="72" w:unhideWhenUsed="0"/>
-    <w:lsdException w:name="Colorful Grid Accent 3" w:semiHidden="0" w:uiPriority="73" w:unhideWhenUsed="0"/>
-    <w:lsdException w:name="Light Shading Accent 4" w:semiHidden="0" w:uiPriority="60" w:unhideWhenUsed="0"/>
-    <w:lsdException w:name="Light List Accent 4" w:semiHidden="0" w:uiPriority="61" w:unhideWhenUsed="0"/>
-    <w:lsdException w:name="Light Grid Accent 4" w:semiHidden="0" w:uiPriority="62" w:unhideWhenUsed="0"/>
-    <w:lsdException w:name="Medium Shading 1 Accent 4" w:semiHidden="0" w:uiPriority="63" w:unhideWhenUsed="0"/>
-    <w:lsdException w:name="Medium Shading 2 Accent 4" w:semiHidden="0" w:uiPriority="64" w:unhideWhenUsed="0"/>
-    <w:lsdException w:name="Medium List 1 Accent 4" w:semiHidden="0" w:uiPriority="65" w:unhideWhenUsed="0"/>
-    <w:lsdException w:name="Medium List 2 Accent 4" w:semiHidden="0" w:uiPriority="66" w:unhideWhenUsed="0"/>
-    <w:lsdException w:name="Medium Grid 1 Accent 4" w:semiHidden="0" w:uiPriority="67" w:unhideWhenUsed="0"/>
-    <w:lsdException w:name="Medium Grid 2 Accent 4" w:semiHidden="0" w:uiPriority="68" w:unhideWhenUsed="0"/>
-    <w:lsdException w:name="Medium Grid 3 Accent 4" w:semiHidden="0" w:uiPriority="69" w:unhideWhenUsed="0"/>
-    <w:lsdException w:name="Dark List Accent 4" w:semiHidden="0" w:uiPriority="70" w:unhideWhenUsed="0"/>
-    <w:lsdException w:name="Colorful Shading Accent 4" w:semiHidden="0" w:uiPriority="71" w:unhideWhenUsed="0"/>
-    <w:lsdException w:name="Colorful List Accent 4" w:semiHidden="0" w:uiPriority="72" w:unhideWhenUsed="0"/>
-    <w:lsdException w:name="Colorful Grid Accent 4" w:semiHidden="0" w:uiPriority="73" w:unhideWhenUsed="0"/>
-    <w:lsdException w:name="Light Shading Accent 5" w:semiHidden="0" w:uiPriority="60" w:unhideWhenUsed="0"/>
-    <w:lsdException w:name="Light List Accent 5" w:semiHidden="0" w:uiPriority="61" w:unhideWhenUsed="0"/>
-    <w:lsdException w:name="Light Grid Accent 5" w:semiHidden="0" w:uiPriority="62" w:unhideWhenUsed="0"/>
-    <w:lsdException w:name="Medium Shading 1 Accent 5" w:semiHidden="0" w:uiPriority="63" w:unhideWhenUsed="0"/>
-    <w:lsdException w:name="Medium Shading 2 Accent 5" w:semiHidden="0" w:uiPriority="64" w:unhideWhenUsed="0"/>
-    <w:lsdException w:name="Medium List 1 Accent 5" w:semiHidden="0" w:uiPriority="65" w:unhideWhenUsed="0"/>
-    <w:lsdException w:name="Medium List 2 Accent 5" w:semiHidden="0" w:uiPriority="66" w:unhideWhenUsed="0"/>
-    <w:lsdException w:name="Medium Grid 1 Accent 5" w:semiHidden="0" w:uiPriority="67" w:unhideWhenUsed="0"/>
-    <w:lsdException w:name="Medium Grid 2 Accent 5" w:semiHidden="0" w:uiPriority="68" w:unhideWhenUsed="0"/>
-    <w:lsdException w:name="Medium Grid 3 Accent 5" w:semiHidden="0" w:uiPriority="69" w:unhideWhenUsed="0"/>
-    <w:lsdException w:name="Dark List Accent 5" w:semiHidden="0" w:uiPriority="70" w:unhideWhenUsed="0"/>
-    <w:lsdException w:name="Colorful Shading Accent 5" w:semiHidden="0" w:uiPriority="71" w:unhideWhenUsed="0"/>
-    <w:lsdException w:name="Colorful List Accent 5" w:semiHidden="0" w:uiPriority="72" w:unhideWhenUsed="0"/>
-    <w:lsdException w:name="Colorful Grid Accent 5" w:semiHidden="0" w:uiPriority="73" w:unhideWhenUsed="0"/>
-    <w:lsdException w:name="Light Shading Accent 6" w:semiHidden="0" w:uiPriority="60" w:unhideWhenUsed="0"/>
-    <w:lsdException w:name="Light List Accent 6" w:semiHidden="0" w:uiPriority="61" w:unhideWhenUsed="0"/>
-    <w:lsdException w:name="Light Grid Accent 6" w:semiHidden="0" w:uiPriority="62" w:unhideWhenUsed="0"/>
-    <w:lsdException w:name="Medium Shading 1 Accent 6" w:semiHidden="0" w:uiPriority="63" w:unhideWhenUsed="0"/>
-    <w:lsdException w:name="Medium Shading 2 Accent 6" w:semiHidden="0" w:uiPriority="64" w:unhideWhenUsed="0"/>
-    <w:lsdException w:name="Medium List 1 Accent 6" w:semiHidden="0" w:uiPriority="65" w:unhideWhenUsed="0"/>
-    <w:lsdException w:name="Medium List 2 Accent 6" w:semiHidden="0" w:uiPriority="66" w:unhideWhenUsed="0"/>
-    <w:lsdException w:name="Medium Grid 1 Accent 6" w:semiHidden="0" w:uiPriority="67" w:unhideWhenUsed="0"/>
-    <w:lsdException w:name="Medium Grid 2 Accent 6" w:semiHidden="0" w:uiPriority="68" w:unhideWhenUsed="0"/>
-    <w:lsdException w:name="Medium Grid 3 Accent 6" w:semiHidden="0" w:uiPriority="69" w:unhideWhenUsed="0"/>
-    <w:lsdException w:name="Dark List Accent 6" w:semiHidden="0" w:uiPriority="70" w:unhideWhenUsed="0"/>
-    <w:lsdException w:name="Colorful Shading Accent 6" w:semiHidden="0" w:uiPriority="71" w:unhideWhenUsed="0"/>
-    <w:lsdException w:name="Colorful List Accent 6" w:semiHidden="0" w:uiPriority="72" w:unhideWhenUsed="0"/>
-    <w:lsdException w:name="Colorful Grid Accent 6" w:semiHidden="0" w:uiPriority="73" w:unhideWhenUsed="0"/>
-    <w:lsdException w:name="Subtle Emphasis" w:semiHidden="0" w:uiPriority="19" w:unhideWhenUsed="0" w:qFormat="1"/>
-    <w:lsdException w:name="Intense Emphasis" w:semiHidden="0" w:uiPriority="21" w:unhideWhenUsed="0" w:qFormat="1"/>
-    <w:lsdException w:name="Subtle Reference" w:semiHidden="0" w:uiPriority="31" w:unhideWhenUsed="0" w:qFormat="1"/>
-    <w:lsdException w:name="Intense Reference" w:semiHidden="0" w:uiPriority="32" w:unhideWhenUsed="0" w:qFormat="1"/>
-    <w:lsdException w:name="Book Title" w:semiHidden="0" w:uiPriority="33" w:unhideWhenUsed="0" w:qFormat="1"/>
-    <w:lsdException w:name="Bibliography" w:uiPriority="37"/>
-    <w:lsdException w:name="TOC Heading" w:uiPriority="39" w:qFormat="1"/>
+  <w:latentStyles w:defLockedState="0" w:defUIPriority="99" w:defSemiHidden="0" w:defUnhideWhenUsed="0" w:defQFormat="0" w:count="371">
+    <w:lsdException w:name="Normal" w:uiPriority="0" w:qFormat="1"/>
+    <w:lsdException w:name="heading 1" w:uiPriority="9" w:qFormat="1"/>
+    <w:lsdException w:name="heading 2" w:semiHidden="1" w:uiPriority="9" w:unhideWhenUsed="1" w:qFormat="1"/>
+    <w:lsdException w:name="heading 3" w:semiHidden="1" w:uiPriority="9" w:unhideWhenUsed="1" w:qFormat="1"/>
+    <w:lsdException w:name="heading 4" w:semiHidden="1" w:uiPriority="9" w:unhideWhenUsed="1" w:qFormat="1"/>
+    <w:lsdException w:name="heading 5" w:semiHidden="1" w:uiPriority="9" w:unhideWhenUsed="1" w:qFormat="1"/>
+    <w:lsdException w:name="heading 6" w:semiHidden="1" w:uiPriority="9" w:unhideWhenUsed="1" w:qFormat="1"/>
+    <w:lsdException w:name="heading 7" w:semiHidden="1" w:uiPriority="9" w:unhideWhenUsed="1" w:qFormat="1"/>
+    <w:lsdException w:name="heading 8" w:semiHidden="1" w:uiPriority="9" w:unhideWhenUsed="1" w:qFormat="1"/>
+    <w:lsdException w:name="heading 9" w:semiHidden="1" w:uiPriority="9" w:unhideWhenUsed="1" w:qFormat="1"/>
+    <w:lsdException w:name="index 1" w:semiHidden="1" w:unhideWhenUsed="1"/>
+    <w:lsdException w:name="index 2" w:semiHidden="1" w:unhideWhenUsed="1"/>
+    <w:lsdException w:name="index 3" w:semiHidden="1" w:unhideWhenUsed="1"/>
+    <w:lsdException w:name="index 4" w:semiHidden="1" w:unhideWhenUsed="1"/>
+    <w:lsdException w:name="index 5" w:semiHidden="1" w:unhideWhenUsed="1"/>
+    <w:lsdException w:name="index 6" w:semiHidden="1" w:unhideWhenUsed="1"/>
+    <w:lsdException w:name="index 7" w:semiHidden="1" w:unhideWhenUsed="1"/>
+    <w:lsdException w:name="index 8" w:semiHidden="1" w:unhideWhenUsed="1"/>
+    <w:lsdException w:name="index 9" w:semiHidden="1" w:unhideWhenUsed="1"/>
+    <w:lsdException w:name="toc 1" w:semiHidden="1" w:uiPriority="39" w:unhideWhenUsed="1"/>
+    <w:lsdException w:name="toc 2" w:semiHidden="1" w:uiPriority="39" w:unhideWhenUsed="1"/>
+    <w:lsdException w:name="toc 3" w:semiHidden="1" w:uiPriority="39" w:unhideWhenUsed="1"/>
+    <w:lsdException w:name="toc 4" w:semiHidden="1" w:uiPriority="39" w:unhideWhenUsed="1"/>
+    <w:lsdException w:name="toc 5" w:semiHidden="1" w:uiPriority="39" w:unhideWhenUsed="1"/>
+    <w:lsdException w:name="toc 6" w:semiHidden="1" w:uiPriority="39" w:unhideWhenUsed="1"/>
+    <w:lsdException w:name="toc 7" w:semiHidden="1" w:uiPriority="39" w:unhideWhenUsed="1"/>
+    <w:lsdException w:name="toc 8" w:semiHidden="1" w:uiPriority="39" w:unhideWhenUsed="1"/>
+    <w:lsdException w:name="toc 9" w:semiHidden="1" w:uiPriority="39" w:unhideWhenUsed="1"/>
+    <w:lsdException w:name="Normal Indent" w:semiHidden="1" w:unhideWhenUsed="1"/>
+    <w:lsdException w:name="footnote text" w:semiHidden="1" w:unhideWhenUsed="1"/>
+    <w:lsdException w:name="annotation text" w:semiHidden="1" w:unhideWhenUsed="1"/>
+    <w:lsdException w:name="header" w:semiHidden="1" w:unhideWhenUsed="1"/>
+    <w:lsdException w:name="footer" w:semiHidden="1" w:unhideWhenUsed="1"/>
+    <w:lsdException w:name="index heading" w:semiHidden="1" w:unhideWhenUsed="1"/>
+    <w:lsdException w:name="caption" w:semiHidden="1" w:uiPriority="35" w:unhideWhenUsed="1" w:qFormat="1"/>
+    <w:lsdException w:name="table of figures" w:semiHidden="1" w:unhideWhenUsed="1"/>
+    <w:lsdException w:name="envelope address" w:semiHidden="1" w:unhideWhenUsed="1"/>
+    <w:lsdException w:name="envelope return" w:semiHidden="1" w:unhideWhenUsed="1"/>
+    <w:lsdException w:name="footnote reference" w:semiHidden="1" w:unhideWhenUsed="1"/>
+    <w:lsdException w:name="annotation reference" w:semiHidden="1" w:unhideWhenUsed="1"/>
+    <w:lsdException w:name="line number" w:semiHidden="1" w:unhideWhenUsed="1"/>
+    <w:lsdException w:name="page number" w:semiHidden="1" w:unhideWhenUsed="1"/>
+    <w:lsdException w:name="endnote reference" w:semiHidden="1" w:unhideWhenUsed="1"/>
+    <w:lsdException w:name="endnote text" w:semiHidden="1" w:unhideWhenUsed="1"/>
+    <w:lsdException w:name="table of authorities" w:semiHidden="1" w:unhideWhenUsed="1"/>
+    <w:lsdException w:name="macro" w:semiHidden="1" w:unhideWhenUsed="1"/>
+    <w:lsdException w:name="toa heading" w:semiHidden="1" w:unhideWhenUsed="1"/>
+    <w:lsdException w:name="List" w:semiHidden="1" w:unhideWhenUsed="1"/>
+    <w:lsdException w:name="List Bullet" w:semiHidden="1" w:unhideWhenUsed="1"/>
+    <w:lsdException w:name="List Number" w:semiHidden="1" w:unhideWhenUsed="1"/>
+    <w:lsdException w:name="List 2" w:semiHidden="1" w:unhideWhenUsed="1"/>
+    <w:lsdException w:name="List 3" w:semiHidden="1" w:unhideWhenUsed="1"/>
+    <w:lsdException w:name="List 4" w:semiHidden="1" w:unhideWhenUsed="1"/>
+    <w:lsdException w:name="List 5" w:semiHidden="1" w:unhideWhenUsed="1"/>
+    <w:lsdException w:name="List Bullet 2" w:semiHidden="1" w:unhideWhenUsed="1"/>
+    <w:lsdException w:name="List Bullet 3" w:semiHidden="1" w:unhideWhenUsed="1"/>
+    <w:lsdException w:name="List Bullet 4" w:semiHidden="1" w:unhideWhenUsed="1"/>
+    <w:lsdException w:name="List Bullet 5" w:semiHidden="1" w:unhideWhenUsed="1"/>
+    <w:lsdException w:name="List Number 2" w:semiHidden="1" w:unhideWhenUsed="1"/>
+    <w:lsdException w:name="List Number 3" w:semiHidden="1" w:unhideWhenUsed="1"/>
+    <w:lsdException w:name="List Number 4" w:semiHidden="1" w:unhideWhenUsed="1"/>
+    <w:lsdException w:name="List Number 5" w:semiHidden="1" w:unhideWhenUsed="1"/>
+    <w:lsdException w:name="Title" w:uiPriority="10" w:qFormat="1"/>
+    <w:lsdException w:name="Closing" w:semiHidden="1" w:unhideWhenUsed="1"/>
+    <w:lsdException w:name="Signature" w:semiHidden="1" w:unhideWhenUsed="1"/>
+    <w:lsdException w:name="Default Paragraph Font" w:semiHidden="1" w:uiPriority="1" w:unhideWhenUsed="1"/>
+    <w:lsdException w:name="Body Text" w:semiHidden="1" w:unhideWhenUsed="1"/>
+    <w:lsdException w:name="Body Text Indent" w:semiHidden="1" w:unhideWhenUsed="1"/>
+    <w:lsdException w:name="List Continue" w:semiHidden="1" w:unhideWhenUsed="1"/>
+    <w:lsdException w:name="List Continue 2" w:semiHidden="1" w:unhideWhenUsed="1"/>
+    <w:lsdException w:name="List Continue 3" w:semiHidden="1" w:unhideWhenUsed="1"/>
+    <w:lsdException w:name="List Continue 4" w:semiHidden="1" w:unhideWhenUsed="1"/>
+    <w:lsdException w:name="List Continue 5" w:semiHidden="1" w:unhideWhenUsed="1"/>
+    <w:lsdException w:name="Message Header" w:semiHidden="1" w:unhideWhenUsed="1"/>
+    <w:lsdException w:name="Subtitle" w:uiPriority="11" w:qFormat="1"/>
+    <w:lsdException w:name="Salutation" w:semiHidden="1" w:unhideWhenUsed="1"/>
+    <w:lsdException w:name="Date" w:semiHidden="1" w:unhideWhenUsed="1"/>
+    <w:lsdException w:name="Body Text First Indent" w:semiHidden="1" w:unhideWhenUsed="1"/>
+    <w:lsdException w:name="Body Text First Indent 2" w:semiHidden="1" w:unhideWhenUsed="1"/>
+    <w:lsdException w:name="Note Heading" w:semiHidden="1" w:unhideWhenUsed="1"/>
+    <w:lsdException w:name="Body Text 2" w:semiHidden="1" w:unhideWhenUsed="1"/>
+    <w:lsdException w:name="Body Text 3" w:semiHidden="1" w:unhideWhenUsed="1"/>
+    <w:lsdException w:name="Body Text Indent 2" w:semiHidden="1" w:unhideWhenUsed="1"/>
+    <w:lsdException w:name="Body Text Indent 3" w:semiHidden="1" w:unhideWhenUsed="1"/>
+    <w:lsdException w:name="Block Text" w:semiHidden="1" w:unhideWhenUsed="1"/>
+    <w:lsdException w:name="Hyperlink" w:semiHidden="1" w:unhideWhenUsed="1"/>
+    <w:lsdException w:name="FollowedHyperlink" w:semiHidden="1" w:unhideWhenUsed="1"/>
+    <w:lsdException w:name="Strong" w:uiPriority="22" w:qFormat="1"/>
+    <w:lsdException w:name="Emphasis" w:uiPriority="20" w:qFormat="1"/>
+    <w:lsdException w:name="Document Map" w:semiHidden="1" w:unhideWhenUsed="1"/>
+    <w:lsdException w:name="Plain Text" w:semiHidden="1" w:unhideWhenUsed="1"/>
+    <w:lsdException w:name="E-mail Signature" w:semiHidden="1" w:unhideWhenUsed="1"/>
+    <w:lsdException w:name="HTML Top of Form" w:semiHidden="1" w:unhideWhenUsed="1"/>
+    <w:lsdException w:name="HTML Bottom of Form" w:semiHidden="1" w:unhideWhenUsed="1"/>
+    <w:lsdException w:name="Normal (Web)" w:semiHidden="1" w:unhideWhenUsed="1"/>
+    <w:lsdException w:name="HTML Acronym" w:semiHidden="1" w:unhideWhenUsed="1"/>
+    <w:lsdException w:name="HTML Address" w:semiHidden="1" w:unhideWhenUsed="1"/>
+    <w:lsdException w:name="HTML Cite" w:semiHidden="1" w:unhideWhenUsed="1"/>
+    <w:lsdException w:name="HTML Code" w:semiHidden="1" w:unhideWhenUsed="1"/>
+    <w:lsdException w:name="HTML Definition" w:semiHidden="1" w:unhideWhenUsed="1"/>
+    <w:lsdException w:name="HTML Keyboard" w:semiHidden="1" w:unhideWhenUsed="1"/>
+    <w:lsdException w:name="HTML Preformatted" w:semiHidden="1" w:unhideWhenUsed="1"/>
+    <w:lsdException w:name="HTML Sample" w:semiHidden="1" w:unhideWhenUsed="1"/>
+    <w:lsdException w:name="HTML Typewriter" w:semiHidden="1" w:unhideWhenUsed="1"/>
+    <w:lsdException w:name="HTML Variable" w:semiHidden="1" w:unhideWhenUsed="1"/>
+    <w:lsdException w:name="Normal Table" w:semiHidden="1" w:unhideWhenUsed="1"/>
+    <w:lsdException w:name="annotation subject" w:semiHidden="1" w:unhideWhenUsed="1"/>
+    <w:lsdException w:name="No List" w:semiHidden="1" w:unhideWhenUsed="1"/>
+    <w:lsdException w:name="Outline List 1" w:semiHidden="1" w:unhideWhenUsed="1"/>
+    <w:lsdException w:name="Outline List 2" w:semiHidden="1" w:unhideWhenUsed="1"/>
+    <w:lsdException w:name="Outline List 3" w:semiHidden="1" w:unhideWhenUsed="1"/>
+    <w:lsdException w:name="Table Simple 1" w:semiHidden="1" w:unhideWhenUsed="1"/>
+    <w:lsdException w:name="Table Simple 2" w:semiHidden="1" w:unhideWhenUsed="1"/>
+    <w:lsdException w:name="Table Simple 3" w:semiHidden="1" w:unhideWhenUsed="1"/>
+    <w:lsdException w:name="Table Classic 1" w:semiHidden="1" w:unhideWhenUsed="1"/>
+    <w:lsdException w:name="Table Classic 2" w:semiHidden="1" w:unhideWhenUsed="1"/>
+    <w:lsdException w:name="Table Classic 3" w:semiHidden="1" w:unhideWhenUsed="1"/>
+    <w:lsdException w:name="Table Classic 4" w:semiHidden="1" w:unhideWhenUsed="1"/>
+    <w:lsdException w:name="Table Colorful 1" w:semiHidden="1" w:unhideWhenUsed="1"/>
+    <w:lsdException w:name="Table Colorful 2" w:semiHidden="1" w:unhideWhenUsed="1"/>
+    <w:lsdException w:name="Table Colorful 3" w:semiHidden="1" w:unhideWhenUsed="1"/>
+    <w:lsdException w:name="Table Columns 1" w:semiHidden="1" w:unhideWhenUsed="1"/>
+    <w:lsdException w:name="Table Columns 2" w:semiHidden="1" w:unhideWhenUsed="1"/>
+    <w:lsdException w:name="Table Columns 3" w:semiHidden="1" w:unhideWhenUsed="1"/>
+    <w:lsdException w:name="Table Columns 4" w:semiHidden="1" w:unhideWhenUsed="1"/>
+    <w:lsdException w:name="Table Columns 5" w:semiHidden="1" w:unhideWhenUsed="1"/>
+    <w:lsdException w:name="Table Grid 1" w:semiHidden="1" w:unhideWhenUsed="1"/>
+    <w:lsdException w:name="Table Grid 2" w:semiHidden="1" w:unhideWhenUsed="1"/>
+    <w:lsdException w:name="Table Grid 3" w:semiHidden="1" w:unhideWhenUsed="1"/>
+    <w:lsdException w:name="Table Grid 4" w:semiHidden="1" w:unhideWhenUsed="1"/>
+    <w:lsdException w:name="Table Grid 5" w:semiHidden="1" w:unhideWhenUsed="1"/>
+    <w:lsdException w:name="Table Grid 6" w:semiHidden="1" w:unhideWhenUsed="1"/>
+    <w:lsdException w:name="Table Grid 7" w:semiHidden="1" w:unhideWhenUsed="1"/>
+    <w:lsdException w:name="Table Grid 8" w:semiHidden="1" w:unhideWhenUsed="1"/>
+    <w:lsdException w:name="Table List 1" w:semiHidden="1" w:unhideWhenUsed="1"/>
+    <w:lsdException w:name="Table List 2" w:semiHidden="1" w:unhideWhenUsed="1"/>
+    <w:lsdException w:name="Table List 3" w:semiHidden="1" w:unhideWhenUsed="1"/>
+    <w:lsdException w:name="Table List 4" w:semiHidden="1" w:unhideWhenUsed="1"/>
+    <w:lsdException w:name="Table List 5" w:semiHidden="1" w:unhideWhenUsed="1"/>
+    <w:lsdException w:name="Table List 6" w:semiHidden="1" w:unhideWhenUsed="1"/>
+    <w:lsdException w:name="Table List 7" w:semiHidden="1" w:unhideWhenUsed="1"/>
+    <w:lsdException w:name="Table List 8" w:semiHidden="1" w:unhideWhenUsed="1"/>
+    <w:lsdException w:name="Table 3D effects 1" w:semiHidden="1" w:unhideWhenUsed="1"/>
+    <w:lsdException w:name="Table 3D effects 2" w:semiHidden="1" w:unhideWhenUsed="1"/>
+    <w:lsdException w:name="Table 3D effects 3" w:semiHidden="1" w:unhideWhenUsed="1"/>
+    <w:lsdException w:name="Table Contemporary" w:semiHidden="1" w:unhideWhenUsed="1"/>
+    <w:lsdException w:name="Table Elegant" w:semiHidden="1" w:unhideWhenUsed="1"/>
+    <w:lsdException w:name="Table Professional" w:semiHidden="1" w:unhideWhenUsed="1"/>
+    <w:lsdException w:name="Table Subtle 1" w:semiHidden="1" w:unhideWhenUsed="1"/>
+    <w:lsdException w:name="Table Subtle 2" w:semiHidden="1" w:unhideWhenUsed="1"/>
+    <w:lsdException w:name="Table Web 1" w:semiHidden="1" w:unhideWhenUsed="1"/>
+    <w:lsdException w:name="Table Web 2" w:semiHidden="1" w:unhideWhenUsed="1"/>
+    <w:lsdException w:name="Table Web 3" w:semiHidden="1" w:unhideWhenUsed="1"/>
+    <w:lsdException w:name="Balloon Text" w:semiHidden="1" w:unhideWhenUsed="1"/>
+    <w:lsdException w:name="Table Grid" w:uiPriority="59"/>
+    <w:lsdException w:name="Table Theme" w:semiHidden="1" w:unhideWhenUsed="1"/>
+    <w:lsdException w:name="Placeholder Text" w:semiHidden="1"/>
+    <w:lsdException w:name="No Spacing" w:uiPriority="1" w:qFormat="1"/>
+    <w:lsdException w:name="Light Shading" w:uiPriority="60"/>
+    <w:lsdException w:name="Light List" w:uiPriority="61"/>
+    <w:lsdException w:name="Light Grid" w:uiPriority="62"/>
+    <w:lsdException w:name="Medium Shading 1" w:uiPriority="63"/>
+    <w:lsdException w:name="Medium Shading 2" w:uiPriority="64"/>
+    <w:lsdException w:name="Medium List 1" w:uiPriority="65"/>
+    <w:lsdException w:name="Medium List 2" w:uiPriority="66"/>
+    <w:lsdException w:name="Medium Grid 1" w:uiPriority="67"/>
+    <w:lsdException w:name="Medium Grid 2" w:uiPriority="68"/>
+    <w:lsdException w:name="Medium Grid 3" w:uiPriority="69"/>
+    <w:lsdException w:name="Dark List" w:uiPriority="70"/>
+    <w:lsdException w:name="Colorful Shading" w:uiPriority="71"/>
+    <w:lsdException w:name="Colorful List" w:uiPriority="72"/>
+    <w:lsdException w:name="Colorful Grid" w:uiPriority="73"/>
+    <w:lsdException w:name="Light Shading Accent 1" w:uiPriority="60"/>
+    <w:lsdException w:name="Light List Accent 1" w:uiPriority="61"/>
+    <w:lsdException w:name="Light Grid Accent 1" w:uiPriority="62"/>
+    <w:lsdException w:name="Medium Shading 1 Accent 1" w:uiPriority="63"/>
+    <w:lsdException w:name="Medium Shading 2 Accent 1" w:uiPriority="64"/>
+    <w:lsdException w:name="Medium List 1 Accent 1" w:uiPriority="65"/>
+    <w:lsdException w:name="Revision" w:semiHidden="1"/>
+    <w:lsdException w:name="List Paragraph" w:uiPriority="34" w:qFormat="1"/>
+    <w:lsdException w:name="Quote" w:uiPriority="29" w:qFormat="1"/>
+    <w:lsdException w:name="Intense Quote" w:uiPriority="30" w:qFormat="1"/>
+    <w:lsdException w:name="Medium List 2 Accent 1" w:uiPriority="66"/>
+    <w:lsdException w:name="Medium Grid 1 Accent 1" w:uiPriority="67"/>
+    <w:lsdException w:name="Medium Grid 2 Accent 1" w:uiPriority="68"/>
+    <w:lsdException w:name="Medium Grid 3 Accent 1" w:uiPriority="69"/>
+    <w:lsdException w:name="Dark List Accent 1" w:uiPriority="70"/>
+    <w:lsdException w:name="Colorful Shading Accent 1" w:uiPriority="71"/>
+    <w:lsdException w:name="Colorful List Accent 1" w:uiPriority="72"/>
+    <w:lsdException w:name="Colorful Grid Accent 1" w:uiPriority="73"/>
+    <w:lsdException w:name="Light Shading Accent 2" w:uiPriority="60"/>
+    <w:lsdException w:name="Light List Accent 2" w:uiPriority="61"/>
+    <w:lsdException w:name="Light Grid Accent 2" w:uiPriority="62"/>
+    <w:lsdException w:name="Medium Shading 1 Accent 2" w:uiPriority="63"/>
+    <w:lsdException w:name="Medium Shading 2 Accent 2" w:uiPriority="64"/>
+    <w:lsdException w:name="Medium List 1 Accent 2" w:uiPriority="65"/>
+    <w:lsdException w:name="Medium List 2 Accent 2" w:uiPriority="66"/>
+    <w:lsdException w:name="Medium Grid 1 Accent 2" w:uiPriority="67"/>
+    <w:lsdException w:name="Medium Grid 2 Accent 2" w:uiPriority="68"/>
+    <w:lsdException w:name="Medium Grid 3 Accent 2" w:uiPriority="69"/>
+    <w:lsdException w:name="Dark List Accent 2" w:uiPriority="70"/>
+    <w:lsdException w:name="Colorful Shading Accent 2" w:uiPriority="71"/>
+    <w:lsdException w:name="Colorful List Accent 2" w:uiPriority="72"/>
+    <w:lsdException w:name="Colorful Grid Accent 2" w:uiPriority="73"/>
+    <w:lsdException w:name="Light Shading Accent 3" w:uiPriority="60"/>
+    <w:lsdException w:name="Light List Accent 3" w:uiPriority="61"/>
+    <w:lsdException w:name="Light Grid Accent 3" w:uiPriority="62"/>
+    <w:lsdException w:name="Medium Shading 1 Accent 3" w:uiPriority="63"/>
+    <w:lsdException w:name="Medium Shading 2 Accent 3" w:uiPriority="64"/>
+    <w:lsdException w:name="Medium List 1 Accent 3" w:uiPriority="65"/>
+    <w:lsdException w:name="Medium List 2 Accent 3" w:uiPriority="66"/>
+    <w:lsdException w:name="Medium Grid 1 Accent 3" w:uiPriority="67"/>
+    <w:lsdException w:name="Medium Grid 2 Accent 3" w:uiPriority="68"/>
+    <w:lsdException w:name="Medium Grid 3 Accent 3" w:uiPriority="69"/>
+    <w:lsdException w:name="Dark List Accent 3" w:uiPriority="70"/>
+    <w:lsdException w:name="Colorful Shading Accent 3" w:uiPriority="71"/>
+    <w:lsdException w:name="Colorful List Accent 3" w:uiPriority="72"/>
+    <w:lsdException w:name="Colorful Grid Accent 3" w:uiPriority="73"/>
+    <w:lsdException w:name="Light Shading Accent 4" w:uiPriority="60"/>
+    <w:lsdException w:name="Light List Accent 4" w:uiPriority="61"/>
+    <w:lsdException w:name="Light Grid Accent 4" w:uiPriority="62"/>
+    <w:lsdException w:name="Medium Shading 1 Accent 4" w:uiPriority="63"/>
+    <w:lsdException w:name="Medium Shading 2 Accent 4" w:uiPriority="64"/>
+    <w:lsdException w:name="Medium List 1 Accent 4" w:uiPriority="65"/>
+    <w:lsdException w:name="Medium List 2 Accent 4" w:uiPriority="66"/>
+    <w:lsdException w:name="Medium Grid 1 Accent 4" w:uiPriority="67"/>
+    <w:lsdException w:name="Medium Grid 2 Accent 4" w:uiPriority="68"/>
+    <w:lsdException w:name="Medium Grid 3 Accent 4" w:uiPriority="69"/>
+    <w:lsdException w:name="Dark List Accent 4" w:uiPriority="70"/>
+    <w:lsdException w:name="Colorful Shading Accent 4" w:uiPriority="71"/>
+    <w:lsdException w:name="Colorful List Accent 4" w:uiPriority="72"/>
+    <w:lsdException w:name="Colorful Grid Accent 4" w:uiPriority="73"/>
+    <w:lsdException w:name="Light Shading Accent 5" w:uiPriority="60"/>
+    <w:lsdException w:name="Light List Accent 5" w:uiPriority="61"/>
+    <w:lsdException w:name="Light Grid Accent 5" w:uiPriority="62"/>
+    <w:lsdException w:name="Medium Shading 1 Accent 5" w:uiPriority="63"/>
+    <w:lsdException w:name="Medium Shading 2 Accent 5" w:uiPriority="64"/>
+    <w:lsdException w:name="Medium List 1 Accent 5" w:uiPriority="65"/>
+    <w:lsdException w:name="Medium List 2 Accent 5" w:uiPriority="66"/>
+    <w:lsdException w:name="Medium Grid 1 Accent 5" w:uiPriority="67"/>
+    <w:lsdException w:name="Medium Grid 2 Accent 5" w:uiPriority="68"/>
+    <w:lsdException w:name="Medium Grid 3 Accent 5" w:uiPriority="69"/>
+    <w:lsdException w:name="Dark List Accent 5" w:uiPriority="70"/>
+    <w:lsdException w:name="Colorful Shading Accent 5" w:uiPriority="71"/>
+    <w:lsdException w:name="Colorful List Accent 5" w:uiPriority="72"/>
+    <w:lsdException w:name="Colorful Grid Accent 5" w:uiPriority="73"/>
+    <w:lsdException w:name="Light Shading Accent 6" w:uiPriority="60"/>
+    <w:lsdException w:name="Light List Accent 6" w:uiPriority="61"/>
+    <w:lsdException w:name="Light Grid Accent 6" w:uiPriority="62"/>
+    <w:lsdException w:name="Medium Shading 1 Accent 6" w:uiPriority="63"/>
+    <w:lsdException w:name="Medium Shading 2 Accent 6" w:uiPriority="64"/>
+    <w:lsdException w:name="Medium List 1 Accent 6" w:uiPriority="65"/>
+    <w:lsdException w:name="Medium List 2 Accent 6" w:uiPriority="66"/>
+    <w:lsdException w:name="Medium Grid 1 Accent 6" w:uiPriority="67"/>
+    <w:lsdException w:name="Medium Grid 2 Accent 6" w:uiPriority="68"/>
+    <w:lsdException w:name="Medium Grid 3 Accent 6" w:uiPriority="69"/>
+    <w:lsdException w:name="Dark List Accent 6" w:uiPriority="70"/>
+    <w:lsdException w:name="Colorful Shading Accent 6" w:uiPriority="71"/>
+    <w:lsdException w:name="Colorful List Accent 6" w:uiPriority="72"/>
+    <w:lsdException w:name="Colorful Grid Accent 6" w:uiPriority="73"/>
+    <w:lsdException w:name="Subtle Emphasis" w:uiPriority="19" w:qFormat="1"/>
+    <w:lsdException w:name="Intense Emphasis" w:uiPriority="21" w:qFormat="1"/>
+    <w:lsdException w:name="Subtle Reference" w:uiPriority="31" w:qFormat="1"/>
+    <w:lsdException w:name="Intense Reference" w:uiPriority="32" w:qFormat="1"/>
+    <w:lsdException w:name="Book Title" w:uiPriority="33" w:qFormat="1"/>
+    <w:lsdException w:name="Bibliography" w:semiHidden="1" w:uiPriority="37" w:unhideWhenUsed="1"/>
+    <w:lsdException w:name="TOC Heading" w:semiHidden="1" w:uiPriority="39" w:unhideWhenUsed="1" w:qFormat="1"/>
+    <w:lsdException w:name="Plain Table 1" w:uiPriority="41"/>
+    <w:lsdException w:name="Plain Table 2" w:uiPriority="42"/>
+    <w:lsdException w:name="Plain Table 3" w:uiPriority="43"/>
+    <w:lsdException w:name="Plain Table 4" w:uiPriority="44"/>
+    <w:lsdException w:name="Plain Table 5" w:uiPriority="45"/>
+    <w:lsdException w:name="Grid Table Light" w:uiPriority="40"/>
+    <w:lsdException w:name="Grid Table 1 Light" w:uiPriority="46"/>
+    <w:lsdException w:name="Grid Table 2" w:uiPriority="47"/>
+    <w:lsdException w:name="Grid Table 3" w:uiPriority="48"/>
+    <w:lsdException w:name="Grid Table 4" w:uiPriority="49"/>
+    <w:lsdException w:name="Grid Table 5 Dark" w:uiPriority="50"/>
+    <w:lsdException w:name="Grid Table 6 Colorful" w:uiPriority="51"/>
+    <w:lsdException w:name="Grid Table 7 Colorful" w:uiPriority="52"/>
+    <w:lsdException w:name="Grid Table 1 Light Accent 1" w:uiPriority="46"/>
+    <w:lsdException w:name="Grid Table 2 Accent 1" w:uiPriority="47"/>
+    <w:lsdException w:name="Grid Table 3 Accent 1" w:uiPriority="48"/>
+    <w:lsdException w:name="Grid Table 4 Accent 1" w:uiPriority="49"/>
+    <w:lsdException w:name="Grid Table 5 Dark Accent 1" w:uiPriority="50"/>
+    <w:lsdException w:name="Grid Table 6 Colorful Accent 1" w:uiPriority="51"/>
+    <w:lsdException w:name="Grid Table 7 Colorful Accent 1" w:uiPriority="52"/>
+    <w:lsdException w:name="Grid Table 1 Light Accent 2" w:uiPriority="46"/>
+    <w:lsdException w:name="Grid Table 2 Accent 2" w:uiPriority="47"/>
+    <w:lsdException w:name="Grid Table 3 Accent 2" w:uiPriority="48"/>
+    <w:lsdException w:name="Grid Table 4 Accent 2" w:uiPriority="49"/>
+    <w:lsdException w:name="Grid Table 5 Dark Accent 2" w:uiPriority="50"/>
+    <w:lsdException w:name="Grid Table 6 Colorful Accent 2" w:uiPriority="51"/>
+    <w:lsdException w:name="Grid Table 7 Colorful Accent 2" w:uiPriority="52"/>
+    <w:lsdException w:name="Grid Table 1 Light Accent 3" w:uiPriority="46"/>
+    <w:lsdException w:name="Grid Table 2 Accent 3" w:uiPriority="47"/>
+    <w:lsdException w:name="Grid Table 3 Accent 3" w:uiPriority="48"/>
+    <w:lsdException w:name="Grid Table 4 Accent 3" w:uiPriority="49"/>
+    <w:lsdException w:name="Grid Table 5 Dark Accent 3" w:uiPriority="50"/>
+    <w:lsdException w:name="Grid Table 6 Colorful Accent 3" w:uiPriority="51"/>
+    <w:lsdException w:name="Grid Table 7 Colorful Accent 3" w:uiPriority="52"/>
+    <w:lsdException w:name="Grid Table 1 Light Accent 4" w:uiPriority="46"/>
+    <w:lsdException w:name="Grid Table 2 Accent 4" w:uiPriority="47"/>
+    <w:lsdException w:name="Grid Table 3 Accent 4" w:uiPriority="48"/>
+    <w:lsdException w:name="Grid Table 4 Accent 4" w:uiPriority="49"/>
+    <w:lsdException w:name="Grid Table 5 Dark Accent 4" w:uiPriority="50"/>
+    <w:lsdException w:name="Grid Table 6 Colorful Accent 4" w:uiPriority="51"/>
+    <w:lsdException w:name="Grid Table 7 Colorful Accent 4" w:uiPriority="52"/>
+    <w:lsdException w:name="Grid Table 1 Light Accent 5" w:uiPriority="46"/>
+    <w:lsdException w:name="Grid Table 2 Accent 5" w:uiPriority="47"/>
+    <w:lsdException w:name="Grid Table 3 Accent 5" w:uiPriority="48"/>
+    <w:lsdException w:name="Grid Table 4 Accent 5" w:uiPriority="49"/>
+    <w:lsdException w:name="Grid Table 5 Dark Accent 5" w:uiPriority="50"/>
+    <w:lsdException w:name="Grid Table 6 Colorful Accent 5" w:uiPriority="51"/>
+    <w:lsdException w:name="Grid Table 7 Colorful Accent 5" w:uiPriority="52"/>
+    <w:lsdException w:name="Grid Table 1 Light Accent 6" w:uiPriority="46"/>
+    <w:lsdException w:name="Grid Table 2 Accent 6" w:uiPriority="47"/>
+    <w:lsdException w:name="Grid Table 3 Accent 6" w:uiPriority="48"/>
+    <w:lsdException w:name="Grid Table 4 Accent 6" w:uiPriority="49"/>
+    <w:lsdException w:name="Grid Table 5 Dark Accent 6" w:uiPriority="50"/>
+    <w:lsdException w:name="Grid Table 6 Colorful Accent 6" w:uiPriority="51"/>
+    <w:lsdException w:name="Grid Table 7 Colorful Accent 6" w:uiPriority="52"/>
+    <w:lsdException w:name="List Table 1 Light" w:uiPriority="46"/>
+    <w:lsdException w:name="List Table 2" w:uiPriority="47"/>
+    <w:lsdException w:name="List Table 3" w:uiPriority="48"/>
+    <w:lsdException w:name="List Table 4" w:uiPriority="49"/>
+    <w:lsdException w:name="List Table 5 Dark" w:uiPriority="50"/>
+    <w:lsdException w:name="List Table 6 Colorful" w:uiPriority="51"/>
+    <w:lsdException w:name="List Table 7 Colorful" w:uiPriority="52"/>
+    <w:lsdException w:name="List Table 1 Light Accent 1" w:uiPriority="46"/>
+    <w:lsdException w:name="List Table 2 Accent 1" w:uiPriority="47"/>
+    <w:lsdException w:name="List Table 3 Accent 1" w:uiPriority="48"/>
+    <w:lsdException w:name="List Table 4 Accent 1" w:uiPriority="49"/>
+    <w:lsdException w:name="List Table 5 Dark Accent 1" w:uiPriority="50"/>
+    <w:lsdException w:name="List Table 6 Colorful Accent 1" w:uiPriority="51"/>
+    <w:lsdException w:name="List Table 7 Colorful Accent 1" w:uiPriority="52"/>
+    <w:lsdException w:name="List Table 1 Light Accent 2" w:uiPriority="46"/>
+    <w:lsdException w:name="List Table 2 Accent 2" w:uiPriority="47"/>
+    <w:lsdException w:name="List Table 3 Accent 2" w:uiPriority="48"/>
+    <w:lsdException w:name="List Table 4 Accent 2" w:uiPriority="49"/>
+    <w:lsdException w:name="List Table 5 Dark Accent 2" w:uiPriority="50"/>
+    <w:lsdException w:name="List Table 6 Colorful Accent 2" w:uiPriority="51"/>
+    <w:lsdException w:name="List Table 7 Colorful Accent 2" w:uiPriority="52"/>
+    <w:lsdException w:name="List Table 1 Light Accent 3" w:uiPriority="46"/>
+    <w:lsdException w:name="List Table 2 Accent 3" w:uiPriority="47"/>
+    <w:lsdException w:name="List Table 3 Accent 3" w:uiPriority="48"/>
+    <w:lsdException w:name="List Table 4 Accent 3" w:uiPriority="49"/>
+    <w:lsdException w:name="List Table 5 Dark Accent 3" w:uiPriority="50"/>
+    <w:lsdException w:name="List Table 6 Colorful Accent 3" w:uiPriority="51"/>
+    <w:lsdException w:name="List Table 7 Colorful Accent 3" w:uiPriority="52"/>
+    <w:lsdException w:name="List Table 1 Light Accent 4" w:uiPriority="46"/>
+    <w:lsdException w:name="List Table 2 Accent 4" w:uiPriority="47"/>
+    <w:lsdException w:name="List Table 3 Accent 4" w:uiPriority="48"/>
+    <w:lsdException w:name="List Table 4 Accent 4" w:uiPriority="49"/>
+    <w:lsdException w:name="List Table 5 Dark Accent 4" w:uiPriority="50"/>
+    <w:lsdException w:name="List Table 6 Colorful Accent 4" w:uiPriority="51"/>
+    <w:lsdException w:name="List Table 7 Colorful Accent 4" w:uiPriority="52"/>
+    <w:lsdException w:name="List Table 1 Light Accent 5" w:uiPriority="46"/>
+    <w:lsdException w:name="List Table 2 Accent 5" w:uiPriority="47"/>
+    <w:lsdException w:name="List Table 3 Accent 5" w:uiPriority="48"/>
+    <w:lsdException w:name="List Table 4 Accent 5" w:uiPriority="49"/>
+    <w:lsdException w:name="List Table 5 Dark Accent 5" w:uiPriority="50"/>
+    <w:lsdException w:name="List Table 6 Colorful Accent 5" w:uiPriority="51"/>
+    <w:lsdException w:name="List Table 7 Colorful Accent 5" w:uiPriority="52"/>
+    <w:lsdException w:name="List Table 1 Light Accent 6" w:uiPriority="46"/>
+    <w:lsdException w:name="List Table 2 Accent 6" w:uiPriority="47"/>
+    <w:lsdException w:name="List Table 3 Accent 6" w:uiPriority="48"/>
+    <w:lsdException w:name="List Table 4 Accent 6" w:uiPriority="49"/>
+    <w:lsdException w:name="List Table 5 Dark Accent 6" w:uiPriority="50"/>
+    <w:lsdException w:name="List Table 6 Colorful Accent 6" w:uiPriority="51"/>
+    <w:lsdException w:name="List Table 7 Colorful Accent 6" w:uiPriority="52"/>
   </w:latentStyles>
   <w:style w:type="paragraph" w:default="1" w:styleId="Normal">
     <w:name w:val="Normal"/>
@@ -2355,7 +2850,6 @@
     <w:uiPriority w:val="99"/>
     <w:semiHidden/>
     <w:unhideWhenUsed/>
-    <w:qFormat/>
     <w:tblPr>
       <w:tblInd w:w="0" w:type="dxa"/>
       <w:tblCellMar>
@@ -2710,7 +3204,7 @@
 </file>
 
 <file path=customXml/itemProps1.xml><?xml version="1.0" encoding="utf-8"?>
-<ds:datastoreItem xmlns:ds="http://schemas.openxmlformats.org/officeDocument/2006/customXml" ds:itemID="{06510D22-DF7A-49BB-8294-AE1A69A643C9}">
+<ds:datastoreItem xmlns:ds="http://schemas.openxmlformats.org/officeDocument/2006/customXml" ds:itemID="{F953A9A5-AB2A-417C-9630-FD5B200C8047}">
   <ds:schemaRefs>
     <ds:schemaRef ds:uri="http://schemas.openxmlformats.org/officeDocument/2006/bibliography"/>
   </ds:schemaRefs>

</xml_diff>

<commit_message>
Opdateret fully dressed UC-1 ifm. OC-2
</commit_message>
<xml_diff>
--- a/02-Requirement/UC1 - Fully- og Casual Use Case.docx
+++ b/02-Requirement/UC1 - Fully- og Casual Use Case.docx
@@ -10,243 +10,104 @@
           <w:u w:val="single"/>
         </w:rPr>
       </w:pPr>
-      <w:proofErr w:type="spellStart"/>
       <w:r>
         <w:rPr>
           <w:b/>
           <w:u w:val="single"/>
         </w:rPr>
-        <w:t>Casual</w:t>
-      </w:r>
-      <w:proofErr w:type="spellEnd"/>
-      <w:r>
+        <w:t xml:space="preserve">Casual Use Case </w:t>
+      </w:r>
+    </w:p>
+    <w:p>
+      <w:pPr>
+        <w:spacing w:after="0"/>
+        <w:rPr>
+          <w:i/>
+        </w:rPr>
+      </w:pPr>
+      <w:r>
+        <w:rPr>
+          <w:i/>
+        </w:rPr>
+        <w:t>F_dim  skal være oplyst og er altid hypotenusen eller overfor den rette vinkel</w:t>
+      </w:r>
+    </w:p>
+    <w:p>
+      <w:pPr>
+        <w:spacing w:after="0"/>
+        <w:rPr>
+          <w:i/>
+        </w:rPr>
+      </w:pPr>
+      <w:r>
+        <w:rPr>
+          <w:i/>
+        </w:rPr>
+        <w:t>F_dim  kan ikke være et minustal</w:t>
+      </w:r>
+    </w:p>
+    <w:p>
+      <w:pPr>
+        <w:spacing w:after="0"/>
+        <w:rPr>
+          <w:i/>
+        </w:rPr>
+      </w:pPr>
+      <w:r>
+        <w:rPr>
+          <w:i/>
+        </w:rPr>
+        <w:t>F_dim  går fra 0 - 20 tons eller 20.0000 kg</w:t>
+      </w:r>
+    </w:p>
+    <w:p>
+      <w:pPr>
+        <w:spacing w:after="0"/>
+        <w:rPr>
+          <w:i/>
+        </w:rPr>
+      </w:pPr>
+      <w:r>
+        <w:rPr>
+          <w:i/>
+        </w:rPr>
+        <w:t>Man skal kende en vinkel og en 90 graders vinkel</w:t>
+      </w:r>
+    </w:p>
+    <w:p>
+      <w:pPr>
+        <w:spacing w:after="0"/>
+        <w:rPr>
+          <w:i/>
+        </w:rPr>
+      </w:pPr>
+      <w:r>
+        <w:rPr>
+          <w:i/>
+        </w:rPr>
+        <w:t>F_t  er altid vinkelret på F_n</w:t>
+      </w:r>
+    </w:p>
+    <w:p>
+      <w:pPr>
+        <w:spacing w:after="0"/>
+      </w:pPr>
+    </w:p>
+    <w:p>
+      <w:pPr>
+        <w:spacing w:after="0"/>
         <w:rPr>
           <w:b/>
           <w:u w:val="single"/>
         </w:rPr>
-        <w:t xml:space="preserve"> </w:t>
-      </w:r>
-      <w:proofErr w:type="spellStart"/>
+      </w:pPr>
       <w:r>
         <w:rPr>
           <w:b/>
           <w:u w:val="single"/>
         </w:rPr>
-        <w:t>Use</w:t>
-      </w:r>
-      <w:proofErr w:type="spellEnd"/>
-      <w:r>
-        <w:rPr>
-          <w:b/>
-          <w:u w:val="single"/>
-        </w:rPr>
-        <w:t xml:space="preserve"> Case </w:t>
-      </w:r>
-    </w:p>
-    <w:p>
-      <w:pPr>
-        <w:spacing w:after="0"/>
-        <w:rPr>
-          <w:i/>
-        </w:rPr>
-      </w:pPr>
-      <w:proofErr w:type="spellStart"/>
-      <w:r>
-        <w:rPr>
-          <w:i/>
-        </w:rPr>
-        <w:t>F_</w:t>
-      </w:r>
-      <w:proofErr w:type="gramStart"/>
-      <w:r>
-        <w:rPr>
-          <w:i/>
-        </w:rPr>
-        <w:t>dim</w:t>
-      </w:r>
-      <w:proofErr w:type="spellEnd"/>
-      <w:r>
-        <w:rPr>
-          <w:i/>
-        </w:rPr>
-        <w:t xml:space="preserve">  skal</w:t>
-      </w:r>
-      <w:proofErr w:type="gramEnd"/>
-      <w:r>
-        <w:rPr>
-          <w:i/>
-        </w:rPr>
-        <w:t xml:space="preserve"> være oplyst og er altid hypotenusen eller overfor den rette vinkel</w:t>
-      </w:r>
-    </w:p>
-    <w:p>
-      <w:pPr>
-        <w:spacing w:after="0"/>
-        <w:rPr>
-          <w:i/>
-        </w:rPr>
-      </w:pPr>
-      <w:proofErr w:type="spellStart"/>
-      <w:r>
-        <w:rPr>
-          <w:i/>
-        </w:rPr>
-        <w:t>F_</w:t>
-      </w:r>
-      <w:proofErr w:type="gramStart"/>
-      <w:r>
-        <w:rPr>
-          <w:i/>
-        </w:rPr>
-        <w:t>dim</w:t>
-      </w:r>
-      <w:proofErr w:type="spellEnd"/>
-      <w:r>
-        <w:rPr>
-          <w:i/>
-        </w:rPr>
-        <w:t xml:space="preserve">  kan</w:t>
-      </w:r>
-      <w:proofErr w:type="gramEnd"/>
-      <w:r>
-        <w:rPr>
-          <w:i/>
-        </w:rPr>
-        <w:t xml:space="preserve"> ikke være et minustal</w:t>
-      </w:r>
-    </w:p>
-    <w:p>
-      <w:pPr>
-        <w:spacing w:after="0"/>
-        <w:rPr>
-          <w:i/>
-        </w:rPr>
-      </w:pPr>
-      <w:proofErr w:type="spellStart"/>
-      <w:r>
-        <w:rPr>
-          <w:i/>
-        </w:rPr>
-        <w:t>F_</w:t>
-      </w:r>
-      <w:proofErr w:type="gramStart"/>
-      <w:r>
-        <w:rPr>
-          <w:i/>
-        </w:rPr>
-        <w:t>dim</w:t>
-      </w:r>
-      <w:proofErr w:type="spellEnd"/>
-      <w:r>
-        <w:rPr>
-          <w:i/>
-        </w:rPr>
-        <w:t xml:space="preserve">  går</w:t>
-      </w:r>
-      <w:proofErr w:type="gramEnd"/>
-      <w:r>
-        <w:rPr>
-          <w:i/>
-        </w:rPr>
-        <w:t xml:space="preserve"> fra 0 - 20 tons eller 20.0000 kg</w:t>
-      </w:r>
-    </w:p>
-    <w:p>
-      <w:pPr>
-        <w:spacing w:after="0"/>
-        <w:rPr>
-          <w:i/>
-        </w:rPr>
-      </w:pPr>
-      <w:r>
-        <w:rPr>
-          <w:i/>
-        </w:rPr>
-        <w:t>Man skal kende en vinkel og en 90 graders vinkel</w:t>
-      </w:r>
-    </w:p>
-    <w:p>
-      <w:pPr>
-        <w:spacing w:after="0"/>
-        <w:rPr>
-          <w:i/>
-        </w:rPr>
-      </w:pPr>
-      <w:proofErr w:type="spellStart"/>
-      <w:r>
-        <w:rPr>
-          <w:i/>
-        </w:rPr>
-        <w:t>F_</w:t>
-      </w:r>
-      <w:proofErr w:type="gramStart"/>
-      <w:r>
-        <w:rPr>
-          <w:i/>
-        </w:rPr>
-        <w:t>t</w:t>
-      </w:r>
-      <w:proofErr w:type="spellEnd"/>
-      <w:r>
-        <w:rPr>
-          <w:i/>
-        </w:rPr>
-        <w:t xml:space="preserve">  er</w:t>
-      </w:r>
-      <w:proofErr w:type="gramEnd"/>
-      <w:r>
-        <w:rPr>
-          <w:i/>
-        </w:rPr>
-        <w:t xml:space="preserve"> altid vinkelret på </w:t>
-      </w:r>
-      <w:proofErr w:type="spellStart"/>
-      <w:r>
-        <w:rPr>
-          <w:i/>
-        </w:rPr>
-        <w:t>F_n</w:t>
-      </w:r>
-      <w:proofErr w:type="spellEnd"/>
-    </w:p>
-    <w:p>
-      <w:pPr>
-        <w:spacing w:after="0"/>
-      </w:pPr>
-    </w:p>
-    <w:p>
-      <w:pPr>
-        <w:spacing w:after="0"/>
-        <w:rPr>
-          <w:b/>
-          <w:u w:val="single"/>
-        </w:rPr>
-      </w:pPr>
-      <w:proofErr w:type="spellStart"/>
-      <w:r>
-        <w:rPr>
-          <w:b/>
-          <w:u w:val="single"/>
-        </w:rPr>
-        <w:t>Fully</w:t>
-      </w:r>
-      <w:proofErr w:type="spellEnd"/>
-      <w:r>
-        <w:rPr>
-          <w:b/>
-          <w:u w:val="single"/>
-        </w:rPr>
-        <w:t xml:space="preserve"> </w:t>
-      </w:r>
-      <w:proofErr w:type="spellStart"/>
-      <w:r>
-        <w:rPr>
-          <w:b/>
-          <w:u w:val="single"/>
-        </w:rPr>
-        <w:t>Dressed</w:t>
-      </w:r>
-      <w:proofErr w:type="spellEnd"/>
+        <w:t>Fully Dressed</w:t>
+      </w:r>
     </w:p>
     <w:p>
       <w:pPr>
@@ -262,54 +123,36 @@
       </w:pPr>
       <w:r>
         <w:tab/>
-        <w:t xml:space="preserve">UC - 1: </w:t>
-      </w:r>
-      <w:proofErr w:type="spellStart"/>
-      <w:r>
-        <w:t>BeregnF_t</w:t>
-      </w:r>
-      <w:proofErr w:type="spellEnd"/>
-    </w:p>
-    <w:p>
-      <w:pPr>
-        <w:spacing w:after="0"/>
-      </w:pPr>
-      <w:r>
-        <w:tab/>
-      </w:r>
-      <w:r>
-        <w:tab/>
-      </w:r>
-    </w:p>
-    <w:p>
-      <w:pPr>
-        <w:spacing w:after="0"/>
-      </w:pPr>
-      <w:r>
-        <w:t>Afgrænsning (</w:t>
-      </w:r>
-      <w:proofErr w:type="spellStart"/>
-      <w:r>
-        <w:t>Scope</w:t>
-      </w:r>
-      <w:proofErr w:type="spellEnd"/>
-      <w:r>
-        <w:t>)</w:t>
-      </w:r>
-    </w:p>
-    <w:p>
-      <w:pPr>
-        <w:spacing w:after="0"/>
-      </w:pPr>
-      <w:r>
-        <w:tab/>
-        <w:t>§ FT-</w:t>
-      </w:r>
-      <w:proofErr w:type="spellStart"/>
-      <w:r>
-        <w:t>beregningsystem</w:t>
-      </w:r>
-      <w:proofErr w:type="spellEnd"/>
+        <w:t>UC - 1: BeregnF_t</w:t>
+      </w:r>
+    </w:p>
+    <w:p>
+      <w:pPr>
+        <w:spacing w:after="0"/>
+      </w:pPr>
+      <w:r>
+        <w:tab/>
+      </w:r>
+      <w:r>
+        <w:tab/>
+      </w:r>
+    </w:p>
+    <w:p>
+      <w:pPr>
+        <w:spacing w:after="0"/>
+      </w:pPr>
+      <w:r>
+        <w:t>Afgrænsning (Scope)</w:t>
+      </w:r>
+    </w:p>
+    <w:p>
+      <w:pPr>
+        <w:spacing w:after="0"/>
+      </w:pPr>
+      <w:r>
+        <w:tab/>
+        <w:t>§ FT-beregningsystem</w:t>
+      </w:r>
     </w:p>
     <w:p>
       <w:pPr>
@@ -330,13 +173,8 @@
       </w:pPr>
       <w:r>
         <w:tab/>
-        <w:t xml:space="preserve">User </w:t>
-      </w:r>
-      <w:proofErr w:type="spellStart"/>
-      <w:r>
-        <w:t>Goal</w:t>
-      </w:r>
-      <w:proofErr w:type="spellEnd"/>
+        <w:t>User Goal</w:t>
+      </w:r>
     </w:p>
     <w:p>
       <w:pPr>
@@ -416,31 +254,13 @@
       </w:pPr>
       <w:r>
         <w:tab/>
-        <w:t xml:space="preserve">§ </w:t>
-      </w:r>
-      <w:proofErr w:type="spellStart"/>
-      <w:r>
-        <w:t>F_</w:t>
-      </w:r>
-      <w:proofErr w:type="gramStart"/>
-      <w:r>
-        <w:t>dim</w:t>
-      </w:r>
-      <w:proofErr w:type="spellEnd"/>
-      <w:r>
-        <w:t xml:space="preserve">  skal</w:t>
-      </w:r>
-      <w:proofErr w:type="gramEnd"/>
-      <w:r>
-        <w:t xml:space="preserve"> være oplyst og er altid hypotenusen eller over for den rette vinkel</w:t>
-      </w:r>
-    </w:p>
-    <w:p>
-      <w:pPr>
-        <w:spacing w:after="0"/>
-      </w:pPr>
-      <w:bookmarkStart w:id="0" w:name="_GoBack"/>
-      <w:bookmarkEnd w:id="0"/>
+        <w:t>§ F_dim  skal være oplyst og er altid hypotenusen eller over for den rette vinkel</w:t>
+      </w:r>
+    </w:p>
+    <w:p>
+      <w:pPr>
+        <w:spacing w:after="0"/>
+      </w:pPr>
       <w:r>
         <w:tab/>
         <w:t>§ Man skal kende en vinkel og en 90 graders vinkel</w:t>
@@ -474,22 +294,7 @@
       </w:pPr>
       <w:r>
         <w:tab/>
-      </w:r>
-      <w:proofErr w:type="spellStart"/>
-      <w:r>
-        <w:t>F_</w:t>
-      </w:r>
-      <w:proofErr w:type="gramStart"/>
-      <w:r>
-        <w:t>t</w:t>
-      </w:r>
-      <w:proofErr w:type="spellEnd"/>
-      <w:r>
-        <w:t xml:space="preserve">  er</w:t>
-      </w:r>
-      <w:proofErr w:type="gramEnd"/>
-      <w:r>
-        <w:t xml:space="preserve"> korrekt udregnet og meldt på skærmen</w:t>
+        <w:t>F_t  er korrekt udregnet og meldt på skærmen</w:t>
       </w:r>
     </w:p>
     <w:p>
@@ -517,13 +322,8 @@
       </w:pPr>
       <w:r>
         <w:tab/>
-        <w:t xml:space="preserve">1. Indskriver </w:t>
-      </w:r>
-      <w:proofErr w:type="spellStart"/>
-      <w:r>
-        <w:t>F_dim</w:t>
-      </w:r>
-      <w:proofErr w:type="spellEnd"/>
+        <w:t>1. Indskriver F_dim</w:t>
+      </w:r>
     </w:p>
     <w:p>
       <w:pPr>
@@ -558,31 +358,7 @@
       </w:pPr>
       <w:r>
         <w:tab/>
-        <w:t xml:space="preserve">5. </w:t>
-      </w:r>
-      <w:proofErr w:type="spellStart"/>
-      <w:r>
-        <w:t>F_</w:t>
-      </w:r>
-      <w:proofErr w:type="gramStart"/>
-      <w:r>
-        <w:t>t</w:t>
-      </w:r>
-      <w:proofErr w:type="spellEnd"/>
-      <w:r>
-        <w:t xml:space="preserve">  og</w:t>
-      </w:r>
-      <w:proofErr w:type="gramEnd"/>
-      <w:r>
-        <w:t xml:space="preserve"> </w:t>
-      </w:r>
-      <w:proofErr w:type="spellStart"/>
-      <w:r>
-        <w:t>F_n</w:t>
-      </w:r>
-      <w:proofErr w:type="spellEnd"/>
-      <w:r>
-        <w:t xml:space="preserve">  vises på skærmen</w:t>
+        <w:t>5. F_t  og F_n  vises på skærmen</w:t>
       </w:r>
     </w:p>
     <w:p>
@@ -613,23 +389,7 @@
       </w:pPr>
       <w:r>
         <w:tab/>
-        <w:t xml:space="preserve">1a. </w:t>
-      </w:r>
-      <w:proofErr w:type="spellStart"/>
-      <w:r>
-        <w:t>F_</w:t>
-      </w:r>
-      <w:proofErr w:type="gramStart"/>
-      <w:r>
-        <w:t>dim</w:t>
-      </w:r>
-      <w:proofErr w:type="spellEnd"/>
-      <w:r>
-        <w:t xml:space="preserve">  oplyses</w:t>
-      </w:r>
-      <w:proofErr w:type="gramEnd"/>
-      <w:r>
-        <w:t xml:space="preserve"> i kg eller ton</w:t>
+        <w:t>1a. F_dim  oplyses i kg eller ton</w:t>
       </w:r>
     </w:p>
     <w:p>
@@ -654,23 +414,7 @@
       </w:r>
       <w:r>
         <w:tab/>
-        <w:t xml:space="preserve">2. Systemet udregner </w:t>
-      </w:r>
-      <w:proofErr w:type="spellStart"/>
-      <w:r>
-        <w:t>F_</w:t>
-      </w:r>
-      <w:proofErr w:type="gramStart"/>
-      <w:r>
-        <w:t>dim</w:t>
-      </w:r>
-      <w:proofErr w:type="spellEnd"/>
-      <w:r>
-        <w:t xml:space="preserve">  i</w:t>
-      </w:r>
-      <w:proofErr w:type="gramEnd"/>
-      <w:r>
-        <w:t xml:space="preserve"> N</w:t>
+        <w:t>2. Systemet udregner F_dim  i N</w:t>
       </w:r>
     </w:p>
     <w:p>
@@ -699,325 +443,200 @@
       </w:pPr>
       <w:r>
         <w:tab/>
-        <w:t>1</w:t>
-      </w:r>
-      <w:r>
-        <w:t>b</w:t>
-      </w:r>
-      <w:r>
-        <w:t xml:space="preserve">. </w:t>
-      </w:r>
-      <w:proofErr w:type="spellStart"/>
-      <w:r>
-        <w:t>F_</w:t>
-      </w:r>
-      <w:proofErr w:type="gramStart"/>
-      <w:r>
-        <w:t>dim</w:t>
-      </w:r>
-      <w:proofErr w:type="spellEnd"/>
-      <w:r>
-        <w:t xml:space="preserve">  </w:t>
-      </w:r>
-      <w:r>
-        <w:t>er</w:t>
-      </w:r>
-      <w:proofErr w:type="gramEnd"/>
-      <w:r>
-        <w:t xml:space="preserve"> negativ</w:t>
-      </w:r>
-    </w:p>
-    <w:p>
-      <w:pPr>
-        <w:spacing w:after="0"/>
-      </w:pPr>
-      <w:r>
-        <w:tab/>
-      </w:r>
-      <w:r>
-        <w:tab/>
-        <w:t xml:space="preserve">1. </w:t>
-      </w:r>
-      <w:r>
-        <w:t xml:space="preserve">Systemet oplyser at </w:t>
-      </w:r>
-      <w:proofErr w:type="spellStart"/>
-      <w:r>
-        <w:t>F_dim</w:t>
-      </w:r>
-      <w:proofErr w:type="spellEnd"/>
-      <w:r>
-        <w:t xml:space="preserve"> er ugyldig</w:t>
-      </w:r>
-    </w:p>
-    <w:p>
-      <w:pPr>
-        <w:spacing w:after="0"/>
-      </w:pPr>
-      <w:r>
-        <w:tab/>
-      </w:r>
-      <w:r>
-        <w:tab/>
-      </w:r>
-      <w:r>
-        <w:t>2</w:t>
-      </w:r>
-      <w:r>
-        <w:t>. F</w:t>
-      </w:r>
-      <w:r>
-        <w:t>ortsæt hovedscenariet fra pkt. 1</w:t>
-      </w:r>
-    </w:p>
-    <w:p>
-      <w:pPr>
-        <w:spacing w:after="0"/>
-      </w:pPr>
-      <w:r>
-        <w:tab/>
-      </w:r>
-    </w:p>
-    <w:p>
-      <w:pPr>
-        <w:spacing w:after="0"/>
-      </w:pPr>
-      <w:r>
-        <w:tab/>
-        <w:t>1</w:t>
-      </w:r>
-      <w:r>
-        <w:t>c</w:t>
-      </w:r>
-      <w:r>
-        <w:t xml:space="preserve">. </w:t>
-      </w:r>
-      <w:proofErr w:type="spellStart"/>
-      <w:r>
-        <w:t>F_</w:t>
-      </w:r>
-      <w:proofErr w:type="gramStart"/>
-      <w:r>
-        <w:t>dim</w:t>
-      </w:r>
-      <w:proofErr w:type="spellEnd"/>
-      <w:r>
-        <w:t xml:space="preserve">  </w:t>
-      </w:r>
-      <w:r>
-        <w:t>er</w:t>
-      </w:r>
-      <w:proofErr w:type="gramEnd"/>
-      <w:r>
-        <w:t xml:space="preserve"> </w:t>
-      </w:r>
-      <w:r>
-        <w:t>større end 20 ton</w:t>
-      </w:r>
-    </w:p>
-    <w:p>
-      <w:pPr>
-        <w:spacing w:after="0"/>
-      </w:pPr>
-      <w:r>
-        <w:tab/>
-      </w:r>
-      <w:r>
-        <w:tab/>
-        <w:t xml:space="preserve">1. Systemet oplyser at </w:t>
-      </w:r>
-      <w:proofErr w:type="spellStart"/>
-      <w:r>
-        <w:t>F_dim</w:t>
-      </w:r>
-      <w:proofErr w:type="spellEnd"/>
-      <w:r>
-        <w:t xml:space="preserve"> er </w:t>
-      </w:r>
-      <w:r>
-        <w:t>unormalt stor</w:t>
-      </w:r>
-    </w:p>
-    <w:p>
-      <w:pPr>
-        <w:spacing w:after="0"/>
-      </w:pPr>
-      <w:r>
-        <w:tab/>
-      </w:r>
-      <w:r>
-        <w:tab/>
-        <w:t>2. F</w:t>
-      </w:r>
-      <w:r>
-        <w:t>ortsæt hovedscenariet fra pkt. 2</w:t>
-      </w:r>
-    </w:p>
-    <w:p>
-      <w:pPr>
-        <w:spacing w:after="0"/>
-      </w:pPr>
-      <w:r>
-        <w:tab/>
-      </w:r>
-    </w:p>
-    <w:p>
-      <w:pPr>
-        <w:spacing w:after="0"/>
-      </w:pPr>
-      <w:r>
-        <w:tab/>
-        <w:t xml:space="preserve">2a. Hvis </w:t>
-      </w:r>
-      <w:proofErr w:type="spellStart"/>
-      <w:r>
-        <w:t>f_dim</w:t>
-      </w:r>
-      <w:proofErr w:type="spellEnd"/>
-      <w:r>
-        <w:t xml:space="preserve"> er det samme som </w:t>
-      </w:r>
-      <w:proofErr w:type="spellStart"/>
-      <w:r>
-        <w:t>f_t</w:t>
-      </w:r>
-      <w:proofErr w:type="spellEnd"/>
-      <w:r>
-        <w:t xml:space="preserve"> eller </w:t>
-      </w:r>
-      <w:proofErr w:type="spellStart"/>
-      <w:r>
-        <w:t>f_n</w:t>
-      </w:r>
-      <w:proofErr w:type="spellEnd"/>
-      <w:r>
-        <w:t>?</w:t>
-      </w:r>
-    </w:p>
-    <w:p>
-      <w:pPr>
-        <w:spacing w:after="0"/>
-      </w:pPr>
-      <w:r>
-        <w:tab/>
-        <w:t xml:space="preserve">   1. Manualet udfyldes </w:t>
-      </w:r>
-      <w:proofErr w:type="spellStart"/>
-      <w:r>
-        <w:t>F_</w:t>
-      </w:r>
-      <w:proofErr w:type="gramStart"/>
-      <w:r>
-        <w:t>t</w:t>
-      </w:r>
-      <w:proofErr w:type="spellEnd"/>
-      <w:r>
-        <w:t xml:space="preserve">  eller</w:t>
-      </w:r>
-      <w:proofErr w:type="gramEnd"/>
-      <w:r>
-        <w:t xml:space="preserve"> </w:t>
-      </w:r>
-      <w:proofErr w:type="spellStart"/>
-      <w:r>
-        <w:t>F_n</w:t>
-      </w:r>
-      <w:proofErr w:type="spellEnd"/>
-    </w:p>
-    <w:p>
-      <w:pPr>
-        <w:spacing w:after="0"/>
-      </w:pPr>
-      <w:r>
+        <w:t>1b. F_dim  er negativ</w:t>
+      </w:r>
+    </w:p>
+    <w:p>
+      <w:pPr>
+        <w:spacing w:after="0"/>
+      </w:pPr>
+      <w:r>
+        <w:tab/>
+      </w:r>
+      <w:r>
+        <w:tab/>
+        <w:t>1. Systemet oplyser at F_dim er ugyldig</w:t>
+      </w:r>
+    </w:p>
+    <w:p>
+      <w:pPr>
+        <w:spacing w:after="0"/>
+      </w:pPr>
+      <w:r>
+        <w:tab/>
+      </w:r>
+      <w:r>
+        <w:tab/>
+        <w:t>2. Fortsæt hovedscenariet fra pkt. 1</w:t>
+      </w:r>
+    </w:p>
+    <w:p>
+      <w:pPr>
+        <w:spacing w:after="0"/>
+      </w:pPr>
+      <w:r>
+        <w:tab/>
+      </w:r>
+    </w:p>
+    <w:p>
+      <w:pPr>
+        <w:spacing w:after="0"/>
+      </w:pPr>
+      <w:r>
+        <w:tab/>
+        <w:t>1c. F_dim  er større end 20 ton</w:t>
+      </w:r>
+    </w:p>
+    <w:p>
+      <w:pPr>
+        <w:spacing w:after="0"/>
+      </w:pPr>
+      <w:r>
+        <w:tab/>
+      </w:r>
+      <w:r>
+        <w:tab/>
+        <w:t>1. Systemet oplyser at F_dim er unormalt stor</w:t>
+      </w:r>
+    </w:p>
+    <w:p>
+      <w:pPr>
+        <w:spacing w:after="0"/>
+      </w:pPr>
+      <w:r>
+        <w:tab/>
+      </w:r>
+      <w:r>
+        <w:tab/>
+        <w:t>2. Fortsæt hovedscenariet fra pkt. 2</w:t>
+      </w:r>
+    </w:p>
+    <w:p>
+      <w:pPr>
+        <w:spacing w:after="0"/>
+      </w:pPr>
+      <w:r>
+        <w:tab/>
+      </w:r>
+    </w:p>
+    <w:p>
+      <w:pPr>
+        <w:spacing w:after="0"/>
+        <w:rPr>
+          <w:color w:val="FF0000"/>
+        </w:rPr>
+      </w:pPr>
+      <w:r>
+        <w:rPr>
+          <w:color w:val="FF0000"/>
+        </w:rPr>
+        <w:tab/>
+      </w:r>
+      <w:commentRangeStart w:id="0"/>
+      <w:r>
+        <w:rPr>
+          <w:color w:val="FF0000"/>
+        </w:rPr>
+        <w:t>2a. Hvis f_dim er det samme som f_t eller f_n?</w:t>
+      </w:r>
+    </w:p>
+    <w:p>
+      <w:pPr>
+        <w:spacing w:after="0"/>
+        <w:rPr>
+          <w:color w:val="FF0000"/>
+        </w:rPr>
+      </w:pPr>
+      <w:r>
+        <w:rPr>
+          <w:color w:val="FF0000"/>
+        </w:rPr>
+        <w:tab/>
+        <w:t xml:space="preserve">   1. Manualet udfyldes F_t  eller F_n</w:t>
+      </w:r>
+    </w:p>
+    <w:p>
+      <w:pPr>
+        <w:spacing w:after="0"/>
+        <w:rPr>
+          <w:color w:val="FF0000"/>
+        </w:rPr>
+      </w:pPr>
+      <w:r>
+        <w:rPr>
+          <w:color w:val="FF0000"/>
+        </w:rPr>
         <w:tab/>
         <w:t xml:space="preserve">   2. Fortsæt hovedscenariet fra pkt. 6</w:t>
       </w:r>
-    </w:p>
-    <w:p>
-      <w:pPr>
-        <w:spacing w:after="0"/>
-      </w:pPr>
-      <w:r>
-        <w:tab/>
-      </w:r>
-    </w:p>
-    <w:p>
-      <w:pPr>
-        <w:spacing w:after="0"/>
-      </w:pPr>
-      <w:r>
-        <w:tab/>
-        <w:t>3a. Hvis der bliver angivet om graderne er uden for intervallet</w:t>
-      </w:r>
-    </w:p>
-    <w:p>
-      <w:pPr>
-        <w:spacing w:after="0"/>
-      </w:pPr>
-      <w:r>
-        <w:tab/>
-        <w:t>0-90?</w:t>
-      </w:r>
-    </w:p>
-    <w:p>
-      <w:pPr>
-        <w:spacing w:after="0"/>
-      </w:pPr>
-      <w:r>
-        <w:tab/>
-        <w:t xml:space="preserve">   1. Systemet viser dialogboks</w:t>
-      </w:r>
-    </w:p>
-    <w:p>
-      <w:pPr>
-        <w:spacing w:after="0"/>
-      </w:pPr>
-      <w:r>
-        <w:tab/>
-        <w:t xml:space="preserve">    "Ugyldig grader, ændre til det sin til </w:t>
-      </w:r>
-      <w:proofErr w:type="spellStart"/>
-      <w:r>
-        <w:t>cos</w:t>
-      </w:r>
-      <w:proofErr w:type="spellEnd"/>
-      <w:r>
-        <w:t xml:space="preserve"> og </w:t>
-      </w:r>
-      <w:proofErr w:type="spellStart"/>
-      <w:r>
-        <w:t>cos</w:t>
-      </w:r>
-      <w:proofErr w:type="spellEnd"/>
-      <w:r>
-        <w:t xml:space="preserve"> til sin"</w:t>
-      </w:r>
-    </w:p>
-    <w:p>
-      <w:pPr>
-        <w:spacing w:after="0"/>
-      </w:pPr>
-      <w:r>
-        <w:tab/>
-        <w:t xml:space="preserve">Systemet skal kunne skelne om det enten er </w:t>
-      </w:r>
-      <w:proofErr w:type="spellStart"/>
-      <w:r>
-        <w:t>cos</w:t>
-      </w:r>
-      <w:proofErr w:type="spellEnd"/>
-      <w:r>
-        <w:t xml:space="preserve"> eller sin der skal ændres til</w:t>
-      </w:r>
-    </w:p>
-    <w:p>
-      <w:pPr>
-        <w:spacing w:after="0"/>
-      </w:pPr>
-      <w:r>
-        <w:tab/>
-        <w:t xml:space="preserve">    2. Fortsæt hovedscenariet pkt. 2</w:t>
-      </w:r>
+      <w:commentRangeEnd w:id="0"/>
+      <w:r>
+        <w:rPr>
+          <w:rStyle w:val="CommentReference"/>
+          <w:color w:val="FF0000"/>
+        </w:rPr>
+        <w:commentReference w:id="0"/>
+      </w:r>
+    </w:p>
+    <w:p>
+      <w:pPr>
+        <w:spacing w:after="0"/>
+      </w:pPr>
+      <w:r>
+        <w:tab/>
+      </w:r>
+    </w:p>
+    <w:p>
+      <w:pPr>
+        <w:spacing w:after="0"/>
+      </w:pPr>
+      <w:r>
+        <w:tab/>
+        <w:t>3a. Hvis der bliver angivet et gradtal</w:t>
+      </w:r>
+      <w:r>
+        <w:t xml:space="preserve"> uden for intervallet</w:t>
+      </w:r>
+      <w:r>
+        <w:t xml:space="preserve"> [0;</w:t>
+      </w:r>
+      <w:r>
+        <w:t>90</w:t>
+      </w:r>
+      <w:r>
+        <w:t>]:</w:t>
+      </w:r>
+    </w:p>
+    <w:p>
+      <w:pPr>
+        <w:spacing w:after="0"/>
+      </w:pPr>
+      <w:r>
+        <w:tab/>
+      </w:r>
+      <w:r>
+        <w:tab/>
+        <w:t>1. Systemet oplyser at vinklen er uden for normalt interval.</w:t>
+      </w:r>
+    </w:p>
+    <w:p>
+      <w:pPr>
+        <w:spacing w:after="0"/>
+      </w:pPr>
+      <w:r>
+        <w:tab/>
+      </w:r>
+      <w:r>
+        <w:tab/>
+      </w:r>
+      <w:r>
+        <w:t xml:space="preserve">2. Fortsæt hovedscenariet </w:t>
+      </w:r>
+      <w:r>
+        <w:t>fra pkt. 4.</w:t>
+      </w:r>
+      <w:bookmarkStart w:id="1" w:name="_GoBack"/>
+      <w:bookmarkEnd w:id="1"/>
     </w:p>
     <w:p>
       <w:pPr>
@@ -1096,48 +715,19 @@
       </w:r>
       <w:r>
         <w:tab/>
-        <w:t xml:space="preserve">§ Der skal kunne skrives i </w:t>
-      </w:r>
-      <w:proofErr w:type="spellStart"/>
-      <w:r>
-        <w:t>F_</w:t>
-      </w:r>
-      <w:proofErr w:type="gramStart"/>
-      <w:r>
-        <w:t>t</w:t>
-      </w:r>
-      <w:proofErr w:type="spellEnd"/>
-      <w:r>
-        <w:t xml:space="preserve">  og</w:t>
-      </w:r>
-      <w:proofErr w:type="gramEnd"/>
-      <w:r>
-        <w:t xml:space="preserve"> </w:t>
-      </w:r>
-      <w:proofErr w:type="spellStart"/>
-      <w:r>
-        <w:t>F_n</w:t>
-      </w:r>
-      <w:proofErr w:type="spellEnd"/>
-    </w:p>
-    <w:p>
-      <w:pPr>
-        <w:spacing w:after="0"/>
-      </w:pPr>
-      <w:r>
-        <w:tab/>
-      </w:r>
-      <w:r>
-        <w:tab/>
-        <w:t>§ Maks 90 grader og min 0 grader, ellers laves det fra sin-&gt;</w:t>
-      </w:r>
-      <w:proofErr w:type="spellStart"/>
-      <w:r>
-        <w:t>cos</w:t>
-      </w:r>
-      <w:proofErr w:type="spellEnd"/>
-      <w:r>
-        <w:t xml:space="preserve"> og omvendt</w:t>
+        <w:t>§ Der skal kunne skrives i F_t  og F_n</w:t>
+      </w:r>
+    </w:p>
+    <w:p>
+      <w:pPr>
+        <w:spacing w:after="0"/>
+      </w:pPr>
+      <w:r>
+        <w:tab/>
+      </w:r>
+      <w:r>
+        <w:tab/>
+        <w:t>§ Maks 90 grader og min 0 grader, ellers laves det fra sin-&gt;cos og omvendt</w:t>
       </w:r>
     </w:p>
     <w:p>
@@ -1214,13 +804,8 @@
       </w:pPr>
       <w:r>
         <w:tab/>
-        <w:t xml:space="preserve">§ Hver gang brugeren skal have udregnet </w:t>
-      </w:r>
-      <w:proofErr w:type="spellStart"/>
-      <w:r>
-        <w:t>F_t</w:t>
-      </w:r>
-      <w:proofErr w:type="spellEnd"/>
+        <w:t>§ Hver gang brugeren skal have udregnet F_t</w:t>
+      </w:r>
     </w:p>
     <w:p>
       <w:pPr>
@@ -1326,27 +911,7 @@
           <w:sz w:val="22"/>
           <w:szCs w:val="22"/>
         </w:rPr>
-        <w:t xml:space="preserve">Hvis lodret større 45 </w:t>
-      </w:r>
-      <w:proofErr w:type="gramStart"/>
-      <w:r>
-        <w:rPr>
-          <w:rFonts w:ascii="Calibri" w:hAnsi="Calibri"/>
-          <w:color w:val="000000"/>
-          <w:sz w:val="22"/>
-          <w:szCs w:val="22"/>
-        </w:rPr>
-        <w:t>=  sin</w:t>
-      </w:r>
-      <w:proofErr w:type="gramEnd"/>
-      <w:r>
-        <w:rPr>
-          <w:rFonts w:ascii="Calibri" w:hAnsi="Calibri"/>
-          <w:color w:val="000000"/>
-          <w:sz w:val="22"/>
-          <w:szCs w:val="22"/>
-        </w:rPr>
-        <w:t xml:space="preserve"> = FT</w:t>
+        <w:t>Hvis lodret større 45 =  sin = FT</w:t>
       </w:r>
     </w:p>
     <w:p>
@@ -1361,37 +926,15 @@
           <w:szCs w:val="22"/>
         </w:rPr>
       </w:pPr>
-      <w:proofErr w:type="spellStart"/>
-      <w:r>
-        <w:rPr>
-          <w:rFonts w:ascii="Calibri" w:hAnsi="Calibri"/>
-          <w:color w:val="000000"/>
-          <w:sz w:val="22"/>
-          <w:szCs w:val="22"/>
-        </w:rPr>
-        <w:t>Ft</w:t>
-      </w:r>
-      <w:proofErr w:type="spellEnd"/>
-      <w:r>
-        <w:rPr>
-          <w:rFonts w:ascii="Calibri" w:hAnsi="Calibri"/>
-          <w:color w:val="000000"/>
-          <w:sz w:val="22"/>
-          <w:szCs w:val="22"/>
-        </w:rPr>
-        <w:t xml:space="preserve"> = sin(V) * </w:t>
-      </w:r>
-      <w:proofErr w:type="spellStart"/>
-      <w:r>
-        <w:rPr>
-          <w:rFonts w:ascii="Calibri" w:hAnsi="Calibri"/>
-          <w:color w:val="000000"/>
-          <w:sz w:val="22"/>
-          <w:szCs w:val="22"/>
-        </w:rPr>
-        <w:t>F_dim</w:t>
-      </w:r>
-      <w:proofErr w:type="spellEnd"/>
+      <w:r>
+        <w:rPr>
+          <w:rFonts w:ascii="Calibri" w:hAnsi="Calibri"/>
+          <w:color w:val="000000"/>
+          <w:sz w:val="22"/>
+          <w:szCs w:val="22"/>
+        </w:rPr>
+        <w:t>Ft = sin(V) * F_dim</w:t>
+      </w:r>
     </w:p>
     <w:p>
       <w:pPr>
@@ -1428,27 +971,7 @@
           <w:sz w:val="22"/>
           <w:szCs w:val="22"/>
         </w:rPr>
-        <w:t xml:space="preserve">Hvis lodret mindre 45 = </w:t>
-      </w:r>
-      <w:proofErr w:type="spellStart"/>
-      <w:r>
-        <w:rPr>
-          <w:rFonts w:ascii="Calibri" w:hAnsi="Calibri"/>
-          <w:color w:val="000000"/>
-          <w:sz w:val="22"/>
-          <w:szCs w:val="22"/>
-        </w:rPr>
-        <w:t>cos</w:t>
-      </w:r>
-      <w:proofErr w:type="spellEnd"/>
-      <w:r>
-        <w:rPr>
-          <w:rFonts w:ascii="Calibri" w:hAnsi="Calibri"/>
-          <w:color w:val="000000"/>
-          <w:sz w:val="22"/>
-          <w:szCs w:val="22"/>
-        </w:rPr>
-        <w:t xml:space="preserve"> = FN</w:t>
+        <w:t>Hvis lodret mindre 45 = cos = FN</w:t>
       </w:r>
     </w:p>
     <w:p>
@@ -1470,39 +993,8 @@
           <w:sz w:val="22"/>
           <w:szCs w:val="22"/>
         </w:rPr>
-        <w:t xml:space="preserve">FN = </w:t>
-      </w:r>
-      <w:proofErr w:type="spellStart"/>
-      <w:r>
-        <w:rPr>
-          <w:rFonts w:ascii="Calibri" w:hAnsi="Calibri"/>
-          <w:color w:val="000000"/>
-          <w:sz w:val="22"/>
-          <w:szCs w:val="22"/>
-        </w:rPr>
-        <w:t>cos</w:t>
-      </w:r>
-      <w:proofErr w:type="spellEnd"/>
-      <w:r>
-        <w:rPr>
-          <w:rFonts w:ascii="Calibri" w:hAnsi="Calibri"/>
-          <w:color w:val="000000"/>
-          <w:sz w:val="22"/>
-          <w:szCs w:val="22"/>
-        </w:rPr>
-        <w:t xml:space="preserve">(V) * </w:t>
-      </w:r>
-      <w:proofErr w:type="spellStart"/>
-      <w:r>
-        <w:rPr>
-          <w:rFonts w:ascii="Calibri" w:hAnsi="Calibri"/>
-          <w:color w:val="000000"/>
-          <w:sz w:val="22"/>
-          <w:szCs w:val="22"/>
-        </w:rPr>
-        <w:t>F_dim</w:t>
-      </w:r>
-      <w:proofErr w:type="spellEnd"/>
+        <w:t>FN = cos(V) * F_dim</w:t>
+      </w:r>
     </w:p>
     <w:p>
       <w:pPr>
@@ -1561,19 +1053,8 @@
           <w:sz w:val="22"/>
           <w:szCs w:val="22"/>
         </w:rPr>
-        <w:t xml:space="preserve">FN= sin(V) * </w:t>
-      </w:r>
-      <w:proofErr w:type="spellStart"/>
-      <w:r>
-        <w:rPr>
-          <w:rFonts w:ascii="Calibri" w:hAnsi="Calibri"/>
-          <w:color w:val="000000"/>
-          <w:sz w:val="22"/>
-          <w:szCs w:val="22"/>
-        </w:rPr>
-        <w:t>F_dim</w:t>
-      </w:r>
-      <w:proofErr w:type="spellEnd"/>
+        <w:t>FN= sin(V) * F_dim</w:t>
+      </w:r>
     </w:p>
     <w:p>
       <w:pPr>
@@ -1610,38 +1091,7 @@
           <w:sz w:val="22"/>
           <w:szCs w:val="22"/>
         </w:rPr>
-        <w:t xml:space="preserve">Hvis vandret mindre 45 </w:t>
-      </w:r>
-      <w:proofErr w:type="gramStart"/>
-      <w:r>
-        <w:rPr>
-          <w:rFonts w:ascii="Calibri" w:hAnsi="Calibri"/>
-          <w:color w:val="000000"/>
-          <w:sz w:val="22"/>
-          <w:szCs w:val="22"/>
-        </w:rPr>
-        <w:t xml:space="preserve">=  </w:t>
-      </w:r>
-      <w:proofErr w:type="spellStart"/>
-      <w:r>
-        <w:rPr>
-          <w:rFonts w:ascii="Calibri" w:hAnsi="Calibri"/>
-          <w:color w:val="000000"/>
-          <w:sz w:val="22"/>
-          <w:szCs w:val="22"/>
-        </w:rPr>
-        <w:t>cos</w:t>
-      </w:r>
-      <w:proofErr w:type="spellEnd"/>
-      <w:proofErr w:type="gramEnd"/>
-      <w:r>
-        <w:rPr>
-          <w:rFonts w:ascii="Calibri" w:hAnsi="Calibri"/>
-          <w:color w:val="000000"/>
-          <w:sz w:val="22"/>
-          <w:szCs w:val="22"/>
-        </w:rPr>
-        <w:t xml:space="preserve"> = FT</w:t>
+        <w:t>Hvis vandret mindre 45 =  cos = FT</w:t>
       </w:r>
     </w:p>
     <w:p>
@@ -1663,39 +1113,8 @@
           <w:sz w:val="22"/>
           <w:szCs w:val="22"/>
         </w:rPr>
-        <w:t xml:space="preserve">FT = </w:t>
-      </w:r>
-      <w:proofErr w:type="spellStart"/>
-      <w:r>
-        <w:rPr>
-          <w:rFonts w:ascii="Calibri" w:hAnsi="Calibri"/>
-          <w:color w:val="000000"/>
-          <w:sz w:val="22"/>
-          <w:szCs w:val="22"/>
-        </w:rPr>
-        <w:t>cos</w:t>
-      </w:r>
-      <w:proofErr w:type="spellEnd"/>
-      <w:r>
-        <w:rPr>
-          <w:rFonts w:ascii="Calibri" w:hAnsi="Calibri"/>
-          <w:color w:val="000000"/>
-          <w:sz w:val="22"/>
-          <w:szCs w:val="22"/>
-        </w:rPr>
-        <w:t xml:space="preserve">(V) * </w:t>
-      </w:r>
-      <w:proofErr w:type="spellStart"/>
-      <w:r>
-        <w:rPr>
-          <w:rFonts w:ascii="Calibri" w:hAnsi="Calibri"/>
-          <w:color w:val="000000"/>
-          <w:sz w:val="22"/>
-          <w:szCs w:val="22"/>
-        </w:rPr>
-        <w:t>F_dim</w:t>
-      </w:r>
-      <w:proofErr w:type="spellEnd"/>
+        <w:t>FT = cos(V) * F_dim</w:t>
+      </w:r>
     </w:p>
     <w:p>
       <w:pPr>
@@ -1765,39 +1184,8 @@
           <w:sz w:val="22"/>
           <w:szCs w:val="22"/>
         </w:rPr>
-        <w:t xml:space="preserve">Der skal kunne skrives i </w:t>
-      </w:r>
-      <w:proofErr w:type="spellStart"/>
-      <w:r>
-        <w:rPr>
-          <w:rFonts w:ascii="Calibri" w:hAnsi="Calibri"/>
-          <w:color w:val="000000"/>
-          <w:sz w:val="22"/>
-          <w:szCs w:val="22"/>
-        </w:rPr>
-        <w:t>F_t</w:t>
-      </w:r>
-      <w:proofErr w:type="spellEnd"/>
-      <w:r>
-        <w:rPr>
-          <w:rFonts w:ascii="Calibri" w:hAnsi="Calibri"/>
-          <w:color w:val="000000"/>
-          <w:sz w:val="22"/>
-          <w:szCs w:val="22"/>
-        </w:rPr>
-        <w:t xml:space="preserve"> og </w:t>
-      </w:r>
-      <w:proofErr w:type="spellStart"/>
-      <w:r>
-        <w:rPr>
-          <w:rFonts w:ascii="Calibri" w:hAnsi="Calibri"/>
-          <w:color w:val="000000"/>
-          <w:sz w:val="22"/>
-          <w:szCs w:val="22"/>
-        </w:rPr>
-        <w:t>F_n</w:t>
-      </w:r>
-      <w:proofErr w:type="spellEnd"/>
+        <w:t>Der skal kunne skrives i F_t og F_n</w:t>
+      </w:r>
     </w:p>
     <w:p>
       <w:pPr>
@@ -1821,39 +1209,8 @@
           <w:sz w:val="22"/>
           <w:szCs w:val="22"/>
         </w:rPr>
-        <w:t xml:space="preserve">Dialog boks mht. at vælge mellem </w:t>
-      </w:r>
-      <w:proofErr w:type="spellStart"/>
-      <w:r>
-        <w:rPr>
-          <w:rFonts w:ascii="Calibri" w:hAnsi="Calibri"/>
-          <w:color w:val="000000"/>
-          <w:sz w:val="22"/>
-          <w:szCs w:val="22"/>
-        </w:rPr>
-        <w:t>F_t</w:t>
-      </w:r>
-      <w:proofErr w:type="spellEnd"/>
-      <w:r>
-        <w:rPr>
-          <w:rFonts w:ascii="Calibri" w:hAnsi="Calibri"/>
-          <w:color w:val="000000"/>
-          <w:sz w:val="22"/>
-          <w:szCs w:val="22"/>
-        </w:rPr>
-        <w:t xml:space="preserve"> og </w:t>
-      </w:r>
-      <w:proofErr w:type="spellStart"/>
-      <w:r>
-        <w:rPr>
-          <w:rFonts w:ascii="Calibri" w:hAnsi="Calibri"/>
-          <w:color w:val="000000"/>
-          <w:sz w:val="22"/>
-          <w:szCs w:val="22"/>
-        </w:rPr>
-        <w:t>F_n</w:t>
-      </w:r>
-      <w:proofErr w:type="spellEnd"/>
+        <w:t>Dialog boks mht. at vælge mellem F_t og F_n</w:t>
+      </w:r>
     </w:p>
     <w:p>
       <w:pPr>
@@ -1903,27 +1260,7 @@
           <w:sz w:val="22"/>
           <w:szCs w:val="22"/>
         </w:rPr>
-        <w:t xml:space="preserve">Ved </w:t>
-      </w:r>
-      <w:proofErr w:type="spellStart"/>
-      <w:r>
-        <w:rPr>
-          <w:rFonts w:ascii="Calibri" w:hAnsi="Calibri"/>
-          <w:color w:val="000000"/>
-          <w:sz w:val="22"/>
-          <w:szCs w:val="22"/>
-        </w:rPr>
-        <w:t>f_dim</w:t>
-      </w:r>
-      <w:proofErr w:type="spellEnd"/>
-      <w:r>
-        <w:rPr>
-          <w:rFonts w:ascii="Calibri" w:hAnsi="Calibri"/>
-          <w:color w:val="000000"/>
-          <w:sz w:val="22"/>
-          <w:szCs w:val="22"/>
-        </w:rPr>
-        <w:t xml:space="preserve"> laves to bokse: en til kg og en til ton, hvor man omregner fra ton til kg</w:t>
+        <w:t>Ved f_dim laves to bokse: en til kg og en til ton, hvor man omregner fra ton til kg</w:t>
       </w:r>
     </w:p>
     <w:p>
@@ -1966,36 +1303,14 @@
           <w:szCs w:val="22"/>
         </w:rPr>
       </w:pPr>
-      <w:proofErr w:type="spellStart"/>
-      <w:proofErr w:type="gramStart"/>
-      <w:r>
-        <w:rPr>
-          <w:rFonts w:ascii="Calibri" w:hAnsi="Calibri"/>
-          <w:color w:val="000000"/>
-          <w:sz w:val="22"/>
-          <w:szCs w:val="22"/>
-        </w:rPr>
-        <w:t>f</w:t>
-      </w:r>
-      <w:proofErr w:type="gramEnd"/>
-      <w:r>
-        <w:rPr>
-          <w:rFonts w:ascii="Calibri" w:hAnsi="Calibri"/>
-          <w:color w:val="000000"/>
-          <w:sz w:val="22"/>
-          <w:szCs w:val="22"/>
-        </w:rPr>
-        <w:t>_dim</w:t>
-      </w:r>
-      <w:proofErr w:type="spellEnd"/>
-      <w:r>
-        <w:rPr>
-          <w:rFonts w:ascii="Calibri" w:hAnsi="Calibri"/>
-          <w:color w:val="000000"/>
-          <w:sz w:val="22"/>
-          <w:szCs w:val="22"/>
-        </w:rPr>
-        <w:t xml:space="preserve"> kommer ud i N</w:t>
+      <w:r>
+        <w:rPr>
+          <w:rFonts w:ascii="Calibri" w:hAnsi="Calibri"/>
+          <w:color w:val="000000"/>
+          <w:sz w:val="22"/>
+          <w:szCs w:val="22"/>
+        </w:rPr>
+        <w:t>f_dim kommer ud i N</w:t>
       </w:r>
     </w:p>
     <w:p>
@@ -2055,11 +1370,11 @@
       <w:r>
         <w:rPr>
           <w:noProof/>
-          <w:lang w:eastAsia="da-DK"/>
+          <w:lang w:val="en-US"/>
         </w:rPr>
         <w:lastRenderedPageBreak/>
         <w:drawing>
-          <wp:inline distT="0" distB="0" distL="0" distR="0">
+          <wp:inline distT="0" distB="0" distL="0" distR="0" wp14:anchorId="05CD0F5D" wp14:editId="26D31404">
             <wp:extent cx="5146675" cy="9144000"/>
             <wp:effectExtent l="19050" t="0" r="0" b="0"/>
             <wp:docPr id="1" name="Billede 1" descr="https://fbcdn-sphotos-h-a.akamaihd.net/hphotos-ak-xpf1/v/t34.0-12/11004805_10152855431879263_1792762575_n.jpg?oh=2c949650590f1cf93d10211a8752a195&amp;oe=54EE82DC&amp;__gda__=1424926797_d9f300b662281a2ce4eb7903af357410"/>
@@ -2071,110 +1386,6 @@
                 <pic:pic xmlns:pic="http://schemas.openxmlformats.org/drawingml/2006/picture">
                   <pic:nvPicPr>
                     <pic:cNvPr id="0" name="Picture 1" descr="https://fbcdn-sphotos-h-a.akamaihd.net/hphotos-ak-xpf1/v/t34.0-12/11004805_10152855431879263_1792762575_n.jpg?oh=2c949650590f1cf93d10211a8752a195&amp;oe=54EE82DC&amp;__gda__=1424926797_d9f300b662281a2ce4eb7903af357410"/>
-                    <pic:cNvPicPr>
-                      <a:picLocks noChangeAspect="1" noChangeArrowheads="1"/>
-                    </pic:cNvPicPr>
-                  </pic:nvPicPr>
-                  <pic:blipFill>
-                    <a:blip r:embed="rId6" cstate="print"/>
-                    <a:srcRect/>
-                    <a:stretch>
-                      <a:fillRect/>
-                    </a:stretch>
-                  </pic:blipFill>
-                  <pic:spPr bwMode="auto">
-                    <a:xfrm>
-                      <a:off x="0" y="0"/>
-                      <a:ext cx="5146675" cy="9144000"/>
-                    </a:xfrm>
-                    <a:prstGeom prst="rect">
-                      <a:avLst/>
-                    </a:prstGeom>
-                    <a:noFill/>
-                    <a:ln w="9525">
-                      <a:noFill/>
-                      <a:miter lim="800000"/>
-                      <a:headEnd/>
-                      <a:tailEnd/>
-                    </a:ln>
-                  </pic:spPr>
-                </pic:pic>
-              </a:graphicData>
-            </a:graphic>
-          </wp:inline>
-        </w:drawing>
-      </w:r>
-      <w:r>
-        <w:rPr>
-          <w:noProof/>
-          <w:lang w:eastAsia="da-DK"/>
-        </w:rPr>
-        <w:lastRenderedPageBreak/>
-        <w:drawing>
-          <wp:inline distT="0" distB="0" distL="0" distR="0">
-            <wp:extent cx="5146675" cy="9144000"/>
-            <wp:effectExtent l="19050" t="0" r="0" b="0"/>
-            <wp:docPr id="4" name="Billede 4" descr="https://fbcdn-sphotos-h-a.akamaihd.net/hphotos-ak-xpf1/v/t34.0-12/11005814_10152855431924263_1377119135_n.jpg?oh=7702cd5443ebc7b18a3831ddd0079d9e&amp;oe=54EE646A&amp;__gda__=1424919163_3fdb3b56811750bef70e1588d096ab19"/>
-            <wp:cNvGraphicFramePr>
-              <a:graphicFrameLocks xmlns:a="http://schemas.openxmlformats.org/drawingml/2006/main" noChangeAspect="1"/>
-            </wp:cNvGraphicFramePr>
-            <a:graphic xmlns:a="http://schemas.openxmlformats.org/drawingml/2006/main">
-              <a:graphicData uri="http://schemas.openxmlformats.org/drawingml/2006/picture">
-                <pic:pic xmlns:pic="http://schemas.openxmlformats.org/drawingml/2006/picture">
-                  <pic:nvPicPr>
-                    <pic:cNvPr id="0" name="Picture 4" descr="https://fbcdn-sphotos-h-a.akamaihd.net/hphotos-ak-xpf1/v/t34.0-12/11005814_10152855431924263_1377119135_n.jpg?oh=7702cd5443ebc7b18a3831ddd0079d9e&amp;oe=54EE646A&amp;__gda__=1424919163_3fdb3b56811750bef70e1588d096ab19"/>
-                    <pic:cNvPicPr>
-                      <a:picLocks noChangeAspect="1" noChangeArrowheads="1"/>
-                    </pic:cNvPicPr>
-                  </pic:nvPicPr>
-                  <pic:blipFill>
-                    <a:blip r:embed="rId7" cstate="print"/>
-                    <a:srcRect/>
-                    <a:stretch>
-                      <a:fillRect/>
-                    </a:stretch>
-                  </pic:blipFill>
-                  <pic:spPr bwMode="auto">
-                    <a:xfrm>
-                      <a:off x="0" y="0"/>
-                      <a:ext cx="5146675" cy="9144000"/>
-                    </a:xfrm>
-                    <a:prstGeom prst="rect">
-                      <a:avLst/>
-                    </a:prstGeom>
-                    <a:noFill/>
-                    <a:ln w="9525">
-                      <a:noFill/>
-                      <a:miter lim="800000"/>
-                      <a:headEnd/>
-                      <a:tailEnd/>
-                    </a:ln>
-                  </pic:spPr>
-                </pic:pic>
-              </a:graphicData>
-            </a:graphic>
-          </wp:inline>
-        </w:drawing>
-      </w:r>
-      <w:r>
-        <w:rPr>
-          <w:noProof/>
-          <w:lang w:eastAsia="da-DK"/>
-        </w:rPr>
-        <w:lastRenderedPageBreak/>
-        <w:drawing>
-          <wp:inline distT="0" distB="0" distL="0" distR="0">
-            <wp:extent cx="5146675" cy="9144000"/>
-            <wp:effectExtent l="19050" t="0" r="0" b="0"/>
-            <wp:docPr id="7" name="Billede 7" descr="https://fbcdn-sphotos-h-a.akamaihd.net/hphotos-ak-xpf1/v/t34.0-12/11016630_10152855431959263_593045149_n.jpg?oh=2abba91a3501ec1943eb1a112628841b&amp;oe=54EFAE34&amp;__gda__=1424930240_5519154ff38aa83132ec6f826ab2ff94"/>
-            <wp:cNvGraphicFramePr>
-              <a:graphicFrameLocks xmlns:a="http://schemas.openxmlformats.org/drawingml/2006/main" noChangeAspect="1"/>
-            </wp:cNvGraphicFramePr>
-            <a:graphic xmlns:a="http://schemas.openxmlformats.org/drawingml/2006/main">
-              <a:graphicData uri="http://schemas.openxmlformats.org/drawingml/2006/picture">
-                <pic:pic xmlns:pic="http://schemas.openxmlformats.org/drawingml/2006/picture">
-                  <pic:nvPicPr>
-                    <pic:cNvPr id="0" name="Picture 7" descr="https://fbcdn-sphotos-h-a.akamaihd.net/hphotos-ak-xpf1/v/t34.0-12/11016630_10152855431959263_593045149_n.jpg?oh=2abba91a3501ec1943eb1a112628841b&amp;oe=54EFAE34&amp;__gda__=1424930240_5519154ff38aa83132ec6f826ab2ff94"/>
                     <pic:cNvPicPr>
                       <a:picLocks noChangeAspect="1" noChangeArrowheads="1"/>
                     </pic:cNvPicPr>
@@ -2211,14 +1422,14 @@
       <w:r>
         <w:rPr>
           <w:noProof/>
-          <w:lang w:eastAsia="da-DK"/>
+          <w:lang w:val="en-US"/>
         </w:rPr>
         <w:lastRenderedPageBreak/>
         <w:drawing>
-          <wp:inline distT="0" distB="0" distL="0" distR="0">
+          <wp:inline distT="0" distB="0" distL="0" distR="0" wp14:anchorId="0AB39DE5" wp14:editId="27BD15C3">
             <wp:extent cx="5146675" cy="9144000"/>
             <wp:effectExtent l="19050" t="0" r="0" b="0"/>
-            <wp:docPr id="16" name="Billede 16" descr="https://fbcdn-sphotos-h-a.akamaihd.net/hphotos-ak-xpf1/v/t34.0-12/11014723_10152855432824263_2002628015_n.jpg?oh=3218cc82864e2043e556c1ff16ae4462&amp;oe=54EEB61D&amp;__gda__=1424931596_9b6a68d6b2efd34211899125a2dd2915"/>
+            <wp:docPr id="4" name="Billede 4" descr="https://fbcdn-sphotos-h-a.akamaihd.net/hphotos-ak-xpf1/v/t34.0-12/11005814_10152855431924263_1377119135_n.jpg?oh=7702cd5443ebc7b18a3831ddd0079d9e&amp;oe=54EE646A&amp;__gda__=1424919163_3fdb3b56811750bef70e1588d096ab19"/>
             <wp:cNvGraphicFramePr>
               <a:graphicFrameLocks xmlns:a="http://schemas.openxmlformats.org/drawingml/2006/main" noChangeAspect="1"/>
             </wp:cNvGraphicFramePr>
@@ -2226,7 +1437,7 @@
               <a:graphicData uri="http://schemas.openxmlformats.org/drawingml/2006/picture">
                 <pic:pic xmlns:pic="http://schemas.openxmlformats.org/drawingml/2006/picture">
                   <pic:nvPicPr>
-                    <pic:cNvPr id="0" name="Picture 16" descr="https://fbcdn-sphotos-h-a.akamaihd.net/hphotos-ak-xpf1/v/t34.0-12/11014723_10152855432824263_2002628015_n.jpg?oh=3218cc82864e2043e556c1ff16ae4462&amp;oe=54EEB61D&amp;__gda__=1424931596_9b6a68d6b2efd34211899125a2dd2915"/>
+                    <pic:cNvPr id="0" name="Picture 4" descr="https://fbcdn-sphotos-h-a.akamaihd.net/hphotos-ak-xpf1/v/t34.0-12/11005814_10152855431924263_1377119135_n.jpg?oh=7702cd5443ebc7b18a3831ddd0079d9e&amp;oe=54EE646A&amp;__gda__=1424919163_3fdb3b56811750bef70e1588d096ab19"/>
                     <pic:cNvPicPr>
                       <a:picLocks noChangeAspect="1" noChangeArrowheads="1"/>
                     </pic:cNvPicPr>
@@ -2263,14 +1474,14 @@
       <w:r>
         <w:rPr>
           <w:noProof/>
-          <w:lang w:eastAsia="da-DK"/>
+          <w:lang w:val="en-US"/>
         </w:rPr>
         <w:lastRenderedPageBreak/>
         <w:drawing>
-          <wp:inline distT="0" distB="0" distL="0" distR="0">
+          <wp:inline distT="0" distB="0" distL="0" distR="0" wp14:anchorId="1BF89CD4" wp14:editId="2BA53354">
             <wp:extent cx="5146675" cy="9144000"/>
             <wp:effectExtent l="19050" t="0" r="0" b="0"/>
-            <wp:docPr id="13" name="Billede 13" descr="https://fbcdn-sphotos-h-a.akamaihd.net/hphotos-ak-xpf1/v/t34.0-12/11005592_10152855432109263_1179551834_n.jpg?oh=6b319e292ed9518d7db110db2a0189c7&amp;oe=54EEA9CD&amp;__gda__=1424930524_0faa437db3bbcab5ee7a3b1d74eebf5c"/>
+            <wp:docPr id="7" name="Billede 7" descr="https://fbcdn-sphotos-h-a.akamaihd.net/hphotos-ak-xpf1/v/t34.0-12/11016630_10152855431959263_593045149_n.jpg?oh=2abba91a3501ec1943eb1a112628841b&amp;oe=54EFAE34&amp;__gda__=1424930240_5519154ff38aa83132ec6f826ab2ff94"/>
             <wp:cNvGraphicFramePr>
               <a:graphicFrameLocks xmlns:a="http://schemas.openxmlformats.org/drawingml/2006/main" noChangeAspect="1"/>
             </wp:cNvGraphicFramePr>
@@ -2278,7 +1489,7 @@
               <a:graphicData uri="http://schemas.openxmlformats.org/drawingml/2006/picture">
                 <pic:pic xmlns:pic="http://schemas.openxmlformats.org/drawingml/2006/picture">
                   <pic:nvPicPr>
-                    <pic:cNvPr id="0" name="Picture 13" descr="https://fbcdn-sphotos-h-a.akamaihd.net/hphotos-ak-xpf1/v/t34.0-12/11005592_10152855432109263_1179551834_n.jpg?oh=6b319e292ed9518d7db110db2a0189c7&amp;oe=54EEA9CD&amp;__gda__=1424930524_0faa437db3bbcab5ee7a3b1d74eebf5c"/>
+                    <pic:cNvPr id="0" name="Picture 7" descr="https://fbcdn-sphotos-h-a.akamaihd.net/hphotos-ak-xpf1/v/t34.0-12/11016630_10152855431959263_593045149_n.jpg?oh=2abba91a3501ec1943eb1a112628841b&amp;oe=54EFAE34&amp;__gda__=1424930240_5519154ff38aa83132ec6f826ab2ff94"/>
                     <pic:cNvPicPr>
                       <a:picLocks noChangeAspect="1" noChangeArrowheads="1"/>
                     </pic:cNvPicPr>
@@ -2312,6 +1523,110 @@
           </wp:inline>
         </w:drawing>
       </w:r>
+      <w:r>
+        <w:rPr>
+          <w:noProof/>
+          <w:lang w:val="en-US"/>
+        </w:rPr>
+        <w:lastRenderedPageBreak/>
+        <w:drawing>
+          <wp:inline distT="0" distB="0" distL="0" distR="0" wp14:anchorId="7BAEEDD6" wp14:editId="00E72029">
+            <wp:extent cx="5146675" cy="9144000"/>
+            <wp:effectExtent l="19050" t="0" r="0" b="0"/>
+            <wp:docPr id="16" name="Billede 16" descr="https://fbcdn-sphotos-h-a.akamaihd.net/hphotos-ak-xpf1/v/t34.0-12/11014723_10152855432824263_2002628015_n.jpg?oh=3218cc82864e2043e556c1ff16ae4462&amp;oe=54EEB61D&amp;__gda__=1424931596_9b6a68d6b2efd34211899125a2dd2915"/>
+            <wp:cNvGraphicFramePr>
+              <a:graphicFrameLocks xmlns:a="http://schemas.openxmlformats.org/drawingml/2006/main" noChangeAspect="1"/>
+            </wp:cNvGraphicFramePr>
+            <a:graphic xmlns:a="http://schemas.openxmlformats.org/drawingml/2006/main">
+              <a:graphicData uri="http://schemas.openxmlformats.org/drawingml/2006/picture">
+                <pic:pic xmlns:pic="http://schemas.openxmlformats.org/drawingml/2006/picture">
+                  <pic:nvPicPr>
+                    <pic:cNvPr id="0" name="Picture 16" descr="https://fbcdn-sphotos-h-a.akamaihd.net/hphotos-ak-xpf1/v/t34.0-12/11014723_10152855432824263_2002628015_n.jpg?oh=3218cc82864e2043e556c1ff16ae4462&amp;oe=54EEB61D&amp;__gda__=1424931596_9b6a68d6b2efd34211899125a2dd2915"/>
+                    <pic:cNvPicPr>
+                      <a:picLocks noChangeAspect="1" noChangeArrowheads="1"/>
+                    </pic:cNvPicPr>
+                  </pic:nvPicPr>
+                  <pic:blipFill>
+                    <a:blip r:embed="rId11" cstate="print"/>
+                    <a:srcRect/>
+                    <a:stretch>
+                      <a:fillRect/>
+                    </a:stretch>
+                  </pic:blipFill>
+                  <pic:spPr bwMode="auto">
+                    <a:xfrm>
+                      <a:off x="0" y="0"/>
+                      <a:ext cx="5146675" cy="9144000"/>
+                    </a:xfrm>
+                    <a:prstGeom prst="rect">
+                      <a:avLst/>
+                    </a:prstGeom>
+                    <a:noFill/>
+                    <a:ln w="9525">
+                      <a:noFill/>
+                      <a:miter lim="800000"/>
+                      <a:headEnd/>
+                      <a:tailEnd/>
+                    </a:ln>
+                  </pic:spPr>
+                </pic:pic>
+              </a:graphicData>
+            </a:graphic>
+          </wp:inline>
+        </w:drawing>
+      </w:r>
+      <w:r>
+        <w:rPr>
+          <w:noProof/>
+          <w:lang w:val="en-US"/>
+        </w:rPr>
+        <w:lastRenderedPageBreak/>
+        <w:drawing>
+          <wp:inline distT="0" distB="0" distL="0" distR="0" wp14:anchorId="3DC96A49" wp14:editId="72FF3E7F">
+            <wp:extent cx="5146675" cy="9144000"/>
+            <wp:effectExtent l="19050" t="0" r="0" b="0"/>
+            <wp:docPr id="13" name="Billede 13" descr="https://fbcdn-sphotos-h-a.akamaihd.net/hphotos-ak-xpf1/v/t34.0-12/11005592_10152855432109263_1179551834_n.jpg?oh=6b319e292ed9518d7db110db2a0189c7&amp;oe=54EEA9CD&amp;__gda__=1424930524_0faa437db3bbcab5ee7a3b1d74eebf5c"/>
+            <wp:cNvGraphicFramePr>
+              <a:graphicFrameLocks xmlns:a="http://schemas.openxmlformats.org/drawingml/2006/main" noChangeAspect="1"/>
+            </wp:cNvGraphicFramePr>
+            <a:graphic xmlns:a="http://schemas.openxmlformats.org/drawingml/2006/main">
+              <a:graphicData uri="http://schemas.openxmlformats.org/drawingml/2006/picture">
+                <pic:pic xmlns:pic="http://schemas.openxmlformats.org/drawingml/2006/picture">
+                  <pic:nvPicPr>
+                    <pic:cNvPr id="0" name="Picture 13" descr="https://fbcdn-sphotos-h-a.akamaihd.net/hphotos-ak-xpf1/v/t34.0-12/11005592_10152855432109263_1179551834_n.jpg?oh=6b319e292ed9518d7db110db2a0189c7&amp;oe=54EEA9CD&amp;__gda__=1424930524_0faa437db3bbcab5ee7a3b1d74eebf5c"/>
+                    <pic:cNvPicPr>
+                      <a:picLocks noChangeAspect="1" noChangeArrowheads="1"/>
+                    </pic:cNvPicPr>
+                  </pic:nvPicPr>
+                  <pic:blipFill>
+                    <a:blip r:embed="rId12" cstate="print"/>
+                    <a:srcRect/>
+                    <a:stretch>
+                      <a:fillRect/>
+                    </a:stretch>
+                  </pic:blipFill>
+                  <pic:spPr bwMode="auto">
+                    <a:xfrm>
+                      <a:off x="0" y="0"/>
+                      <a:ext cx="5146675" cy="9144000"/>
+                    </a:xfrm>
+                    <a:prstGeom prst="rect">
+                      <a:avLst/>
+                    </a:prstGeom>
+                    <a:noFill/>
+                    <a:ln w="9525">
+                      <a:noFill/>
+                      <a:miter lim="800000"/>
+                      <a:headEnd/>
+                      <a:tailEnd/>
+                    </a:ln>
+                  </pic:spPr>
+                </pic:pic>
+              </a:graphicData>
+            </a:graphic>
+          </wp:inline>
+        </w:drawing>
+      </w:r>
     </w:p>
     <w:sectPr>
       <w:pgSz w:w="11906" w:h="16838"/>
@@ -2321,6 +1636,33 @@
     </w:sectPr>
   </w:body>
 </w:document>
+</file>
+
+<file path=word/comments.xml><?xml version="1.0" encoding="utf-8"?>
+<w:comments xmlns:wpc="http://schemas.microsoft.com/office/word/2010/wordprocessingCanvas" xmlns:mc="http://schemas.openxmlformats.org/markup-compatibility/2006" xmlns:o="urn:schemas-microsoft-com:office:office" xmlns:r="http://schemas.openxmlformats.org/officeDocument/2006/relationships" xmlns:m="http://schemas.openxmlformats.org/officeDocument/2006/math" xmlns:v="urn:schemas-microsoft-com:vml" xmlns:wp14="http://schemas.microsoft.com/office/word/2010/wordprocessingDrawing" xmlns:wp="http://schemas.openxmlformats.org/drawingml/2006/wordprocessingDrawing" xmlns:w10="urn:schemas-microsoft-com:office:word" xmlns:w="http://schemas.openxmlformats.org/wordprocessingml/2006/main" xmlns:w14="http://schemas.microsoft.com/office/word/2010/wordml" xmlns:w15="http://schemas.microsoft.com/office/word/2012/wordml" xmlns:wpg="http://schemas.microsoft.com/office/word/2010/wordprocessingGroup" xmlns:wpi="http://schemas.microsoft.com/office/word/2010/wordprocessingInk" xmlns:wne="http://schemas.microsoft.com/office/word/2006/wordml" xmlns:wps="http://schemas.microsoft.com/office/word/2010/wordprocessingShape" mc:Ignorable="w14 w15 wp14">
+  <w:comment w:id="0" w:author="Karsten Karlsen" w:date="2015-02-25T14:31:00Z" w:initials="KK">
+    <w:p>
+      <w:pPr>
+        <w:pStyle w:val="CommentText"/>
+      </w:pPr>
+      <w:r>
+        <w:rPr>
+          <w:rStyle w:val="CommentReference"/>
+        </w:rPr>
+        <w:annotationRef/>
+      </w:r>
+      <w:r>
+        <w:t>Hvad betyder?</w:t>
+      </w:r>
+    </w:p>
+  </w:comment>
+</w:comments>
+</file>
+
+<file path=word/commentsExtended.xml><?xml version="1.0" encoding="utf-8"?>
+<w15:commentsEx xmlns:wpc="http://schemas.microsoft.com/office/word/2010/wordprocessingCanvas" xmlns:mc="http://schemas.openxmlformats.org/markup-compatibility/2006" xmlns:o="urn:schemas-microsoft-com:office:office" xmlns:r="http://schemas.openxmlformats.org/officeDocument/2006/relationships" xmlns:m="http://schemas.openxmlformats.org/officeDocument/2006/math" xmlns:v="urn:schemas-microsoft-com:vml" xmlns:wp14="http://schemas.microsoft.com/office/word/2010/wordprocessingDrawing" xmlns:wp="http://schemas.openxmlformats.org/drawingml/2006/wordprocessingDrawing" xmlns:w10="urn:schemas-microsoft-com:office:word" xmlns:w="http://schemas.openxmlformats.org/wordprocessingml/2006/main" xmlns:w14="http://schemas.microsoft.com/office/word/2010/wordml" xmlns:w15="http://schemas.microsoft.com/office/word/2012/wordml" xmlns:wpg="http://schemas.microsoft.com/office/word/2010/wordprocessingGroup" xmlns:wpi="http://schemas.microsoft.com/office/word/2010/wordprocessingInk" xmlns:wne="http://schemas.microsoft.com/office/word/2006/wordml" xmlns:wps="http://schemas.microsoft.com/office/word/2010/wordprocessingShape" mc:Ignorable="w14 w15 wp14">
+  <w15:commentEx w15:paraId="72A4AFDC" w15:done="0"/>
+</w15:commentsEx>
 </file>
 
 <file path=word/numbering.xml><?xml version="1.0" encoding="utf-8"?>
@@ -2442,6 +1784,14 @@
     <w:abstractNumId w:val="0"/>
   </w:num>
 </w:numbering>
+</file>
+
+<file path=word/people.xml><?xml version="1.0" encoding="utf-8"?>
+<w15:people xmlns:wpc="http://schemas.microsoft.com/office/word/2010/wordprocessingCanvas" xmlns:mc="http://schemas.openxmlformats.org/markup-compatibility/2006" xmlns:o="urn:schemas-microsoft-com:office:office" xmlns:r="http://schemas.openxmlformats.org/officeDocument/2006/relationships" xmlns:m="http://schemas.openxmlformats.org/officeDocument/2006/math" xmlns:v="urn:schemas-microsoft-com:vml" xmlns:wp14="http://schemas.microsoft.com/office/word/2010/wordprocessingDrawing" xmlns:wp="http://schemas.openxmlformats.org/drawingml/2006/wordprocessingDrawing" xmlns:w10="urn:schemas-microsoft-com:office:word" xmlns:w="http://schemas.openxmlformats.org/wordprocessingml/2006/main" xmlns:w14="http://schemas.microsoft.com/office/word/2010/wordml" xmlns:w15="http://schemas.microsoft.com/office/word/2012/wordml" xmlns:wpg="http://schemas.microsoft.com/office/word/2010/wordprocessingGroup" xmlns:wpi="http://schemas.microsoft.com/office/word/2010/wordprocessingInk" xmlns:wne="http://schemas.microsoft.com/office/word/2006/wordml" xmlns:wps="http://schemas.microsoft.com/office/word/2010/wordprocessingShape" mc:Ignorable="w14 w15 wp14">
+  <w15:person w15:author="Karsten Karlsen">
+    <w15:presenceInfo w15:providerId="Windows Live" w15:userId="8a3d63834a0a4f41"/>
+  </w15:person>
+</w15:people>
 </file>
 
 <file path=word/styles.xml><?xml version="1.0" encoding="utf-8"?>
@@ -2839,13 +2189,13 @@
     <w:qFormat/>
     <w:rsid w:val="003830F8"/>
   </w:style>
-  <w:style w:type="character" w:default="1" w:styleId="Standardskrifttypeiafsnit">
+  <w:style w:type="character" w:default="1" w:styleId="DefaultParagraphFont">
     <w:name w:val="Default Paragraph Font"/>
     <w:uiPriority w:val="1"/>
     <w:semiHidden/>
     <w:unhideWhenUsed/>
   </w:style>
-  <w:style w:type="table" w:default="1" w:styleId="Tabel-Normal">
+  <w:style w:type="table" w:default="1" w:styleId="TableNormal">
     <w:name w:val="Normal Table"/>
     <w:uiPriority w:val="99"/>
     <w:semiHidden/>
@@ -2860,7 +2210,7 @@
       </w:tblCellMar>
     </w:tblPr>
   </w:style>
-  <w:style w:type="numbering" w:default="1" w:styleId="Ingenoversigt">
+  <w:style w:type="numbering" w:default="1" w:styleId="NoList">
     <w:name w:val="No List"/>
     <w:uiPriority w:val="99"/>
     <w:semiHidden/>
@@ -2883,10 +2233,10 @@
       <w:lang w:eastAsia="da-DK"/>
     </w:rPr>
   </w:style>
-  <w:style w:type="paragraph" w:styleId="Markeringsbobletekst">
+  <w:style w:type="paragraph" w:styleId="BalloonText">
     <w:name w:val="Balloon Text"/>
     <w:basedOn w:val="Normal"/>
-    <w:link w:val="MarkeringsbobletekstTegn"/>
+    <w:link w:val="BalloonTextChar"/>
     <w:uiPriority w:val="99"/>
     <w:semiHidden/>
     <w:unhideWhenUsed/>
@@ -2900,10 +2250,10 @@
       <w:szCs w:val="16"/>
     </w:rPr>
   </w:style>
-  <w:style w:type="character" w:customStyle="1" w:styleId="MarkeringsbobletekstTegn">
-    <w:name w:val="Markeringsbobletekst Tegn"/>
-    <w:basedOn w:val="Standardskrifttypeiafsnit"/>
-    <w:link w:val="Markeringsbobletekst"/>
+  <w:style w:type="character" w:customStyle="1" w:styleId="BalloonTextChar">
+    <w:name w:val="Balloon Text Char"/>
+    <w:basedOn w:val="DefaultParagraphFont"/>
+    <w:link w:val="BalloonText"/>
     <w:uiPriority w:val="99"/>
     <w:semiHidden/>
     <w:rsid w:val="007C1AEC"/>
@@ -2911,6 +2261,74 @@
       <w:rFonts w:ascii="Tahoma" w:hAnsi="Tahoma" w:cs="Tahoma"/>
       <w:sz w:val="16"/>
       <w:szCs w:val="16"/>
+    </w:rPr>
+  </w:style>
+  <w:style w:type="character" w:styleId="CommentReference">
+    <w:name w:val="annotation reference"/>
+    <w:basedOn w:val="DefaultParagraphFont"/>
+    <w:uiPriority w:val="99"/>
+    <w:semiHidden/>
+    <w:unhideWhenUsed/>
+    <w:rsid w:val="00D3058A"/>
+    <w:rPr>
+      <w:sz w:val="16"/>
+      <w:szCs w:val="16"/>
+    </w:rPr>
+  </w:style>
+  <w:style w:type="paragraph" w:styleId="CommentText">
+    <w:name w:val="annotation text"/>
+    <w:basedOn w:val="Normal"/>
+    <w:link w:val="CommentTextChar"/>
+    <w:uiPriority w:val="99"/>
+    <w:semiHidden/>
+    <w:unhideWhenUsed/>
+    <w:rsid w:val="00D3058A"/>
+    <w:pPr>
+      <w:spacing w:line="240" w:lineRule="auto"/>
+    </w:pPr>
+    <w:rPr>
+      <w:sz w:val="20"/>
+      <w:szCs w:val="20"/>
+    </w:rPr>
+  </w:style>
+  <w:style w:type="character" w:customStyle="1" w:styleId="CommentTextChar">
+    <w:name w:val="Comment Text Char"/>
+    <w:basedOn w:val="DefaultParagraphFont"/>
+    <w:link w:val="CommentText"/>
+    <w:uiPriority w:val="99"/>
+    <w:semiHidden/>
+    <w:rsid w:val="00D3058A"/>
+    <w:rPr>
+      <w:sz w:val="20"/>
+      <w:szCs w:val="20"/>
+    </w:rPr>
+  </w:style>
+  <w:style w:type="paragraph" w:styleId="CommentSubject">
+    <w:name w:val="annotation subject"/>
+    <w:basedOn w:val="CommentText"/>
+    <w:next w:val="CommentText"/>
+    <w:link w:val="CommentSubjectChar"/>
+    <w:uiPriority w:val="99"/>
+    <w:semiHidden/>
+    <w:unhideWhenUsed/>
+    <w:rsid w:val="00D3058A"/>
+    <w:rPr>
+      <w:b/>
+      <w:bCs/>
+    </w:rPr>
+  </w:style>
+  <w:style w:type="character" w:customStyle="1" w:styleId="CommentSubjectChar">
+    <w:name w:val="Comment Subject Char"/>
+    <w:basedOn w:val="CommentTextChar"/>
+    <w:link w:val="CommentSubject"/>
+    <w:uiPriority w:val="99"/>
+    <w:semiHidden/>
+    <w:rsid w:val="00D3058A"/>
+    <w:rPr>
+      <w:b/>
+      <w:bCs/>
+      <w:sz w:val="20"/>
+      <w:szCs w:val="20"/>
     </w:rPr>
   </w:style>
 </w:styles>
@@ -3204,7 +2622,7 @@
 </file>
 
 <file path=customXml/itemProps1.xml><?xml version="1.0" encoding="utf-8"?>
-<ds:datastoreItem xmlns:ds="http://schemas.openxmlformats.org/officeDocument/2006/customXml" ds:itemID="{F953A9A5-AB2A-417C-9630-FD5B200C8047}">
+<ds:datastoreItem xmlns:ds="http://schemas.openxmlformats.org/officeDocument/2006/customXml" ds:itemID="{9263AD63-4062-4A48-8F0D-1B5714702786}">
   <ds:schemaRefs>
     <ds:schemaRef ds:uri="http://schemas.openxmlformats.org/officeDocument/2006/bibliography"/>
   </ds:schemaRefs>

</xml_diff>